<commit_message>
Documentation: -Funktionalitätsplanung Kaan added to UserStories and   bMSCs -UnitTest added
</commit_message>
<xml_diff>
--- a/Dokumentation/Iteration2/01_SEP_Projektmappe[913].docx
+++ b/Dokumentation/Iteration2/01_SEP_Projektmappe[913].docx
@@ -10,8 +10,6 @@
       <w:r>
         <w:t>SEP Projektmappe</w:t>
       </w:r>
-      <w:bookmarkStart w:id="0" w:name="_GoBack"/>
-      <w:bookmarkEnd w:id="0"/>
     </w:p>
     <w:p>
       <w:pPr>
@@ -1118,8 +1116,8 @@
           <w:szCs w:val="40"/>
         </w:rPr>
       </w:pPr>
-      <w:bookmarkStart w:id="1" w:name="_gjdgxs" w:colFirst="0" w:colLast="0"/>
-      <w:bookmarkEnd w:id="1"/>
+      <w:bookmarkStart w:id="0" w:name="_gjdgxs" w:colFirst="0" w:colLast="0"/>
+      <w:bookmarkEnd w:id="0"/>
       <w:r>
         <w:rPr>
           <w:color w:val="00000A"/>
@@ -1404,8 +1402,8 @@
           <w:szCs w:val="40"/>
         </w:rPr>
       </w:pPr>
-      <w:bookmarkStart w:id="2" w:name="_30j0zll" w:colFirst="0" w:colLast="0"/>
-      <w:bookmarkEnd w:id="2"/>
+      <w:bookmarkStart w:id="1" w:name="_30j0zll" w:colFirst="0" w:colLast="0"/>
+      <w:bookmarkEnd w:id="1"/>
       <w:r>
         <w:rPr>
           <w:color w:val="00000A"/>
@@ -1428,8 +1426,8 @@
           <w:szCs w:val="32"/>
         </w:rPr>
       </w:pPr>
-      <w:bookmarkStart w:id="3" w:name="_1fob9te" w:colFirst="0" w:colLast="0"/>
-      <w:bookmarkEnd w:id="3"/>
+      <w:bookmarkStart w:id="2" w:name="_1fob9te" w:colFirst="0" w:colLast="0"/>
+      <w:bookmarkEnd w:id="2"/>
       <w:r>
         <w:rPr>
           <w:color w:val="00000A"/>
@@ -10722,8 +10720,8 @@
           <w:szCs w:val="32"/>
         </w:rPr>
       </w:pPr>
-      <w:bookmarkStart w:id="4" w:name="_3znysh7" w:colFirst="0" w:colLast="0"/>
-      <w:bookmarkEnd w:id="4"/>
+      <w:bookmarkStart w:id="3" w:name="_3znysh7" w:colFirst="0" w:colLast="0"/>
+      <w:bookmarkEnd w:id="3"/>
       <w:r>
         <w:rPr>
           <w:color w:val="00000A"/>
@@ -11056,8 +11054,8 @@
           <w:szCs w:val="32"/>
         </w:rPr>
       </w:pPr>
-      <w:bookmarkStart w:id="5" w:name="_2et92p0" w:colFirst="0" w:colLast="0"/>
-      <w:bookmarkEnd w:id="5"/>
+      <w:bookmarkStart w:id="4" w:name="_2et92p0" w:colFirst="0" w:colLast="0"/>
+      <w:bookmarkEnd w:id="4"/>
       <w:r>
         <w:rPr>
           <w:color w:val="00000A"/>
@@ -11136,8 +11134,8 @@
           <w:szCs w:val="32"/>
         </w:rPr>
       </w:pPr>
-      <w:bookmarkStart w:id="6" w:name="_tyjcwt" w:colFirst="0" w:colLast="0"/>
-      <w:bookmarkEnd w:id="6"/>
+      <w:bookmarkStart w:id="5" w:name="_tyjcwt" w:colFirst="0" w:colLast="0"/>
+      <w:bookmarkEnd w:id="5"/>
       <w:r>
         <w:rPr>
           <w:color w:val="00000A"/>
@@ -16490,8 +16488,8 @@
           <w:szCs w:val="40"/>
         </w:rPr>
       </w:pPr>
-      <w:bookmarkStart w:id="7" w:name="_3dy6vkm" w:colFirst="0" w:colLast="0"/>
-      <w:bookmarkEnd w:id="7"/>
+      <w:bookmarkStart w:id="6" w:name="_3dy6vkm" w:colFirst="0" w:colLast="0"/>
+      <w:bookmarkEnd w:id="6"/>
       <w:r>
         <w:rPr>
           <w:color w:val="00000A"/>
@@ -16515,8 +16513,8 @@
           <w:szCs w:val="32"/>
         </w:rPr>
       </w:pPr>
-      <w:bookmarkStart w:id="8" w:name="_1t3h5sf" w:colFirst="0" w:colLast="0"/>
-      <w:bookmarkEnd w:id="8"/>
+      <w:bookmarkStart w:id="7" w:name="_1t3h5sf" w:colFirst="0" w:colLast="0"/>
+      <w:bookmarkEnd w:id="7"/>
       <w:r>
         <w:rPr>
           <w:color w:val="00000A"/>
@@ -27475,8 +27473,8 @@
           <w:szCs w:val="32"/>
         </w:rPr>
       </w:pPr>
-      <w:bookmarkStart w:id="9" w:name="_4d34og8" w:colFirst="0" w:colLast="0"/>
-      <w:bookmarkEnd w:id="9"/>
+      <w:bookmarkStart w:id="8" w:name="_4d34og8" w:colFirst="0" w:colLast="0"/>
+      <w:bookmarkEnd w:id="8"/>
       <w:r>
         <w:rPr>
           <w:color w:val="00000A"/>
@@ -28662,8 +28660,8 @@
           <w:szCs w:val="32"/>
         </w:rPr>
       </w:pPr>
-      <w:bookmarkStart w:id="10" w:name="_2s8eyo1" w:colFirst="0" w:colLast="0"/>
-      <w:bookmarkEnd w:id="10"/>
+      <w:bookmarkStart w:id="9" w:name="_2s8eyo1" w:colFirst="0" w:colLast="0"/>
+      <w:bookmarkEnd w:id="9"/>
       <w:r>
         <w:rPr>
           <w:color w:val="00000A"/>
@@ -28747,8 +28745,8 @@
           <w:szCs w:val="32"/>
         </w:rPr>
       </w:pPr>
-      <w:bookmarkStart w:id="11" w:name="_17dp8vu" w:colFirst="0" w:colLast="0"/>
-      <w:bookmarkEnd w:id="11"/>
+      <w:bookmarkStart w:id="10" w:name="_17dp8vu" w:colFirst="0" w:colLast="0"/>
+      <w:bookmarkEnd w:id="10"/>
       <w:r>
         <w:rPr>
           <w:color w:val="00000A"/>
@@ -28796,7 +28794,7 @@
               <w:bottom w:val="single" w:sz="4" w:space="0" w:color="00000A"/>
               <w:right w:val="single" w:sz="4" w:space="0" w:color="00000A"/>
             </w:tcBorders>
-            <w:shd w:val="clear" w:color="auto" w:fill="BFBFBF"/>
+            <w:shd w:val="clear" w:color="auto" w:fill="A6A6A6" w:themeFill="background1" w:themeFillShade="A6"/>
           </w:tcPr>
           <w:p>
             <w:pPr>
@@ -28824,7 +28822,7 @@
               <w:bottom w:val="single" w:sz="4" w:space="0" w:color="00000A"/>
               <w:right w:val="single" w:sz="4" w:space="0" w:color="00000A"/>
             </w:tcBorders>
-            <w:shd w:val="clear" w:color="auto" w:fill="BFBFBF"/>
+            <w:shd w:val="clear" w:color="auto" w:fill="A6A6A6" w:themeFill="background1" w:themeFillShade="A6"/>
           </w:tcPr>
           <w:p>
             <w:pPr>
@@ -28850,7 +28848,7 @@
               <w:bottom w:val="single" w:sz="4" w:space="0" w:color="00000A"/>
               <w:right w:val="single" w:sz="4" w:space="0" w:color="00000A"/>
             </w:tcBorders>
-            <w:shd w:val="clear" w:color="auto" w:fill="BFBFBF"/>
+            <w:shd w:val="clear" w:color="auto" w:fill="A6A6A6" w:themeFill="background1" w:themeFillShade="A6"/>
           </w:tcPr>
           <w:p>
             <w:pPr>
@@ -28890,7 +28888,7 @@
               <w:bottom w:val="single" w:sz="4" w:space="0" w:color="00000A"/>
               <w:right w:val="single" w:sz="4" w:space="0" w:color="00000A"/>
             </w:tcBorders>
-            <w:shd w:val="clear" w:color="auto" w:fill="BFBFBF"/>
+            <w:shd w:val="clear" w:color="auto" w:fill="A6A6A6" w:themeFill="background1" w:themeFillShade="A6"/>
           </w:tcPr>
           <w:p>
             <w:pPr>
@@ -28916,7 +28914,7 @@
               <w:bottom w:val="single" w:sz="4" w:space="0" w:color="00000A"/>
               <w:right w:val="single" w:sz="4" w:space="0" w:color="00000A"/>
             </w:tcBorders>
-            <w:shd w:val="clear" w:color="auto" w:fill="BFBFBF"/>
+            <w:shd w:val="clear" w:color="auto" w:fill="A6A6A6" w:themeFill="background1" w:themeFillShade="A6"/>
           </w:tcPr>
           <w:p>
             <w:pPr>
@@ -28956,7 +28954,7 @@
               <w:bottom w:val="single" w:sz="4" w:space="0" w:color="00000A"/>
               <w:right w:val="single" w:sz="4" w:space="0" w:color="00000A"/>
             </w:tcBorders>
-            <w:shd w:val="clear" w:color="auto" w:fill="BFBFBF"/>
+            <w:shd w:val="clear" w:color="auto" w:fill="A6A6A6" w:themeFill="background1" w:themeFillShade="A6"/>
           </w:tcPr>
           <w:p>
             <w:pPr>
@@ -28998,7 +28996,7 @@
               <w:bottom w:val="single" w:sz="4" w:space="0" w:color="00000A"/>
               <w:right w:val="single" w:sz="4" w:space="0" w:color="00000A"/>
             </w:tcBorders>
-            <w:shd w:val="clear" w:color="auto" w:fill="BFBFBF"/>
+            <w:shd w:val="clear" w:color="auto" w:fill="A6A6A6" w:themeFill="background1" w:themeFillShade="A6"/>
           </w:tcPr>
           <w:p>
             <w:pPr>
@@ -29029,7 +29027,7 @@
               <w:bottom w:val="single" w:sz="4" w:space="0" w:color="00000A"/>
               <w:right w:val="single" w:sz="4" w:space="0" w:color="00000A"/>
             </w:tcBorders>
-            <w:shd w:val="clear" w:color="auto" w:fill="E7E6E6"/>
+            <w:shd w:val="clear" w:color="auto" w:fill="BFBFBF" w:themeFill="background1" w:themeFillShade="BF"/>
           </w:tcPr>
           <w:p>
             <w:pPr>
@@ -29055,7 +29053,7 @@
               <w:bottom w:val="single" w:sz="4" w:space="0" w:color="00000A"/>
               <w:right w:val="single" w:sz="4" w:space="0" w:color="00000A"/>
             </w:tcBorders>
-            <w:shd w:val="clear" w:color="auto" w:fill="E7E6E6"/>
+            <w:shd w:val="clear" w:color="auto" w:fill="BFBFBF" w:themeFill="background1" w:themeFillShade="BF"/>
           </w:tcPr>
           <w:p>
             <w:pPr>
@@ -29081,7 +29079,7 @@
               <w:bottom w:val="single" w:sz="4" w:space="0" w:color="00000A"/>
               <w:right w:val="single" w:sz="4" w:space="0" w:color="00000A"/>
             </w:tcBorders>
-            <w:shd w:val="clear" w:color="auto" w:fill="E7E6E6"/>
+            <w:shd w:val="clear" w:color="auto" w:fill="BFBFBF" w:themeFill="background1" w:themeFillShade="BF"/>
           </w:tcPr>
           <w:p>
             <w:pPr>
@@ -29098,7 +29096,7 @@
               <w:bottom w:val="single" w:sz="4" w:space="0" w:color="00000A"/>
               <w:right w:val="single" w:sz="4" w:space="0" w:color="00000A"/>
             </w:tcBorders>
-            <w:shd w:val="clear" w:color="auto" w:fill="E7E6E6"/>
+            <w:shd w:val="clear" w:color="auto" w:fill="BFBFBF" w:themeFill="background1" w:themeFillShade="BF"/>
           </w:tcPr>
           <w:p>
             <w:pPr>
@@ -29115,7 +29113,7 @@
               <w:bottom w:val="single" w:sz="4" w:space="0" w:color="00000A"/>
               <w:right w:val="single" w:sz="4" w:space="0" w:color="00000A"/>
             </w:tcBorders>
-            <w:shd w:val="clear" w:color="auto" w:fill="E7E6E6"/>
+            <w:shd w:val="clear" w:color="auto" w:fill="BFBFBF" w:themeFill="background1" w:themeFillShade="BF"/>
           </w:tcPr>
           <w:p>
             <w:pPr>
@@ -29132,7 +29130,7 @@
               <w:bottom w:val="single" w:sz="4" w:space="0" w:color="00000A"/>
               <w:right w:val="single" w:sz="4" w:space="0" w:color="00000A"/>
             </w:tcBorders>
-            <w:shd w:val="clear" w:color="auto" w:fill="E7E6E6"/>
+            <w:shd w:val="clear" w:color="auto" w:fill="BFBFBF" w:themeFill="background1" w:themeFillShade="BF"/>
           </w:tcPr>
           <w:p>
             <w:pPr>
@@ -29149,7 +29147,7 @@
               <w:bottom w:val="single" w:sz="4" w:space="0" w:color="00000A"/>
               <w:right w:val="single" w:sz="4" w:space="0" w:color="00000A"/>
             </w:tcBorders>
-            <w:shd w:val="clear" w:color="auto" w:fill="E7E6E6"/>
+            <w:shd w:val="clear" w:color="auto" w:fill="BFBFBF" w:themeFill="background1" w:themeFillShade="BF"/>
           </w:tcPr>
           <w:p>
             <w:pPr>
@@ -29240,6 +29238,9 @@
             <w:r>
               <w:t>Andreas, Johannes, Tobias</w:t>
             </w:r>
+            <w:r>
+              <w:t>, Kaan</w:t>
+            </w:r>
           </w:p>
         </w:tc>
         <w:tc>
@@ -29554,6 +29555,9 @@
             <w:r>
               <w:t>Tobias</w:t>
             </w:r>
+            <w:r>
+              <w:t>, Kaan</w:t>
+            </w:r>
           </w:p>
         </w:tc>
         <w:tc>
@@ -30049,7 +30053,7 @@
               <w:bottom w:val="single" w:sz="4" w:space="0" w:color="00000A"/>
               <w:right w:val="single" w:sz="4" w:space="0" w:color="00000A"/>
             </w:tcBorders>
-            <w:shd w:val="clear" w:color="auto" w:fill="E7E6E6"/>
+            <w:shd w:val="clear" w:color="auto" w:fill="BFBFBF" w:themeFill="background1" w:themeFillShade="BF"/>
           </w:tcPr>
           <w:p>
             <w:pPr>
@@ -30075,7 +30079,7 @@
               <w:bottom w:val="single" w:sz="4" w:space="0" w:color="00000A"/>
               <w:right w:val="single" w:sz="4" w:space="0" w:color="00000A"/>
             </w:tcBorders>
-            <w:shd w:val="clear" w:color="auto" w:fill="E7E6E6"/>
+            <w:shd w:val="clear" w:color="auto" w:fill="BFBFBF" w:themeFill="background1" w:themeFillShade="BF"/>
           </w:tcPr>
           <w:p>
             <w:pPr>
@@ -30101,7 +30105,7 @@
               <w:bottom w:val="single" w:sz="4" w:space="0" w:color="00000A"/>
               <w:right w:val="single" w:sz="4" w:space="0" w:color="00000A"/>
             </w:tcBorders>
-            <w:shd w:val="clear" w:color="auto" w:fill="E7E6E6"/>
+            <w:shd w:val="clear" w:color="auto" w:fill="BFBFBF" w:themeFill="background1" w:themeFillShade="BF"/>
           </w:tcPr>
           <w:p>
             <w:pPr>
@@ -30118,7 +30122,7 @@
               <w:bottom w:val="single" w:sz="4" w:space="0" w:color="00000A"/>
               <w:right w:val="single" w:sz="4" w:space="0" w:color="00000A"/>
             </w:tcBorders>
-            <w:shd w:val="clear" w:color="auto" w:fill="E7E6E6"/>
+            <w:shd w:val="clear" w:color="auto" w:fill="BFBFBF" w:themeFill="background1" w:themeFillShade="BF"/>
           </w:tcPr>
           <w:p>
             <w:pPr>
@@ -30135,7 +30139,7 @@
               <w:bottom w:val="single" w:sz="4" w:space="0" w:color="00000A"/>
               <w:right w:val="single" w:sz="4" w:space="0" w:color="00000A"/>
             </w:tcBorders>
-            <w:shd w:val="clear" w:color="auto" w:fill="E7E6E6"/>
+            <w:shd w:val="clear" w:color="auto" w:fill="BFBFBF" w:themeFill="background1" w:themeFillShade="BF"/>
           </w:tcPr>
           <w:p>
             <w:pPr>
@@ -30152,7 +30156,7 @@
               <w:bottom w:val="single" w:sz="4" w:space="0" w:color="00000A"/>
               <w:right w:val="single" w:sz="4" w:space="0" w:color="00000A"/>
             </w:tcBorders>
-            <w:shd w:val="clear" w:color="auto" w:fill="E7E6E6"/>
+            <w:shd w:val="clear" w:color="auto" w:fill="BFBFBF" w:themeFill="background1" w:themeFillShade="BF"/>
           </w:tcPr>
           <w:p>
             <w:pPr>
@@ -30169,7 +30173,7 @@
               <w:bottom w:val="single" w:sz="4" w:space="0" w:color="00000A"/>
               <w:right w:val="single" w:sz="4" w:space="0" w:color="00000A"/>
             </w:tcBorders>
-            <w:shd w:val="clear" w:color="auto" w:fill="E7E6E6"/>
+            <w:shd w:val="clear" w:color="auto" w:fill="BFBFBF" w:themeFill="background1" w:themeFillShade="BF"/>
           </w:tcPr>
           <w:p>
             <w:pPr>
@@ -30340,7 +30344,7 @@
               <w:bottom w:val="single" w:sz="4" w:space="0" w:color="00000A"/>
               <w:right w:val="single" w:sz="4" w:space="0" w:color="00000A"/>
             </w:tcBorders>
-            <w:shd w:val="clear" w:color="auto" w:fill="E7E6E6"/>
+            <w:shd w:val="clear" w:color="auto" w:fill="BFBFBF" w:themeFill="background1" w:themeFillShade="BF"/>
           </w:tcPr>
           <w:p>
             <w:pPr>
@@ -30366,7 +30370,7 @@
               <w:bottom w:val="single" w:sz="4" w:space="0" w:color="00000A"/>
               <w:right w:val="single" w:sz="4" w:space="0" w:color="00000A"/>
             </w:tcBorders>
-            <w:shd w:val="clear" w:color="auto" w:fill="E7E6E6"/>
+            <w:shd w:val="clear" w:color="auto" w:fill="BFBFBF" w:themeFill="background1" w:themeFillShade="BF"/>
           </w:tcPr>
           <w:p>
             <w:pPr>
@@ -30392,7 +30396,7 @@
               <w:bottom w:val="single" w:sz="4" w:space="0" w:color="00000A"/>
               <w:right w:val="single" w:sz="4" w:space="0" w:color="00000A"/>
             </w:tcBorders>
-            <w:shd w:val="clear" w:color="auto" w:fill="E7E6E6"/>
+            <w:shd w:val="clear" w:color="auto" w:fill="BFBFBF" w:themeFill="background1" w:themeFillShade="BF"/>
           </w:tcPr>
           <w:p>
             <w:pPr>
@@ -30412,7 +30416,7 @@
               <w:bottom w:val="single" w:sz="4" w:space="0" w:color="00000A"/>
               <w:right w:val="single" w:sz="4" w:space="0" w:color="00000A"/>
             </w:tcBorders>
-            <w:shd w:val="clear" w:color="auto" w:fill="E7E6E6"/>
+            <w:shd w:val="clear" w:color="auto" w:fill="BFBFBF" w:themeFill="background1" w:themeFillShade="BF"/>
           </w:tcPr>
           <w:p>
             <w:pPr>
@@ -30432,7 +30436,7 @@
               <w:bottom w:val="single" w:sz="4" w:space="0" w:color="00000A"/>
               <w:right w:val="single" w:sz="4" w:space="0" w:color="00000A"/>
             </w:tcBorders>
-            <w:shd w:val="clear" w:color="auto" w:fill="E7E6E6"/>
+            <w:shd w:val="clear" w:color="auto" w:fill="BFBFBF" w:themeFill="background1" w:themeFillShade="BF"/>
           </w:tcPr>
           <w:p>
             <w:pPr>
@@ -30452,7 +30456,7 @@
               <w:bottom w:val="single" w:sz="4" w:space="0" w:color="00000A"/>
               <w:right w:val="single" w:sz="4" w:space="0" w:color="00000A"/>
             </w:tcBorders>
-            <w:shd w:val="clear" w:color="auto" w:fill="E7E6E6"/>
+            <w:shd w:val="clear" w:color="auto" w:fill="BFBFBF" w:themeFill="background1" w:themeFillShade="BF"/>
           </w:tcPr>
           <w:p>
             <w:pPr>
@@ -30472,7 +30476,7 @@
               <w:bottom w:val="single" w:sz="4" w:space="0" w:color="00000A"/>
               <w:right w:val="single" w:sz="4" w:space="0" w:color="00000A"/>
             </w:tcBorders>
-            <w:shd w:val="clear" w:color="auto" w:fill="E7E6E6"/>
+            <w:shd w:val="clear" w:color="auto" w:fill="BFBFBF" w:themeFill="background1" w:themeFillShade="BF"/>
           </w:tcPr>
           <w:p>
             <w:pPr>
@@ -31399,7 +31403,7 @@
               <w:spacing w:after="0" w:line="240" w:lineRule="auto"/>
             </w:pPr>
             <w:r>
-              <w:t>fehlerhaft</w:t>
+              <w:t>in Bearbeitung</w:t>
             </w:r>
           </w:p>
         </w:tc>
@@ -31914,15 +31918,10 @@
             <w:pPr>
               <w:spacing w:after="0" w:line="240" w:lineRule="auto"/>
             </w:pPr>
-            <w:proofErr w:type="spellStart"/>
-            <w:r>
-              <w:rPr>
-                <w:lang w:val="en-US"/>
-              </w:rPr>
+            <w:r>
               <w:lastRenderedPageBreak/>
-              <w:t>fehlerhaft</w:t>
-            </w:r>
-            <w:proofErr w:type="spellEnd"/>
+              <w:t>in Bearbeitung</w:t>
+            </w:r>
           </w:p>
         </w:tc>
       </w:tr>
@@ -32599,7 +32598,7 @@
               <w:bottom w:val="single" w:sz="4" w:space="0" w:color="00000A"/>
               <w:right w:val="single" w:sz="4" w:space="0" w:color="00000A"/>
             </w:tcBorders>
-            <w:shd w:val="clear" w:color="auto" w:fill="E7E6E6"/>
+            <w:shd w:val="clear" w:color="auto" w:fill="BFBFBF" w:themeFill="background1" w:themeFillShade="BF"/>
           </w:tcPr>
           <w:p>
             <w:pPr>
@@ -32625,7 +32624,7 @@
               <w:bottom w:val="single" w:sz="4" w:space="0" w:color="00000A"/>
               <w:right w:val="single" w:sz="4" w:space="0" w:color="00000A"/>
             </w:tcBorders>
-            <w:shd w:val="clear" w:color="auto" w:fill="E7E6E6"/>
+            <w:shd w:val="clear" w:color="auto" w:fill="BFBFBF" w:themeFill="background1" w:themeFillShade="BF"/>
           </w:tcPr>
           <w:p>
             <w:pPr>
@@ -32651,7 +32650,7 @@
               <w:bottom w:val="single" w:sz="4" w:space="0" w:color="00000A"/>
               <w:right w:val="single" w:sz="4" w:space="0" w:color="00000A"/>
             </w:tcBorders>
-            <w:shd w:val="clear" w:color="auto" w:fill="E7E6E6"/>
+            <w:shd w:val="clear" w:color="auto" w:fill="BFBFBF" w:themeFill="background1" w:themeFillShade="BF"/>
           </w:tcPr>
           <w:p>
             <w:pPr>
@@ -32668,7 +32667,7 @@
               <w:bottom w:val="single" w:sz="4" w:space="0" w:color="00000A"/>
               <w:right w:val="single" w:sz="4" w:space="0" w:color="00000A"/>
             </w:tcBorders>
-            <w:shd w:val="clear" w:color="auto" w:fill="E7E6E6"/>
+            <w:shd w:val="clear" w:color="auto" w:fill="BFBFBF" w:themeFill="background1" w:themeFillShade="BF"/>
           </w:tcPr>
           <w:p>
             <w:pPr>
@@ -32685,7 +32684,7 @@
               <w:bottom w:val="single" w:sz="4" w:space="0" w:color="00000A"/>
               <w:right w:val="single" w:sz="4" w:space="0" w:color="00000A"/>
             </w:tcBorders>
-            <w:shd w:val="clear" w:color="auto" w:fill="E7E6E6"/>
+            <w:shd w:val="clear" w:color="auto" w:fill="BFBFBF" w:themeFill="background1" w:themeFillShade="BF"/>
           </w:tcPr>
           <w:p>
             <w:pPr>
@@ -32702,7 +32701,7 @@
               <w:bottom w:val="single" w:sz="4" w:space="0" w:color="00000A"/>
               <w:right w:val="single" w:sz="4" w:space="0" w:color="00000A"/>
             </w:tcBorders>
-            <w:shd w:val="clear" w:color="auto" w:fill="E7E6E6"/>
+            <w:shd w:val="clear" w:color="auto" w:fill="BFBFBF" w:themeFill="background1" w:themeFillShade="BF"/>
           </w:tcPr>
           <w:p>
             <w:pPr>
@@ -32719,7 +32718,7 @@
               <w:bottom w:val="single" w:sz="4" w:space="0" w:color="00000A"/>
               <w:right w:val="single" w:sz="4" w:space="0" w:color="00000A"/>
             </w:tcBorders>
-            <w:shd w:val="clear" w:color="auto" w:fill="E7E6E6"/>
+            <w:shd w:val="clear" w:color="auto" w:fill="BFBFBF" w:themeFill="background1" w:themeFillShade="BF"/>
           </w:tcPr>
           <w:p>
             <w:pPr>
@@ -33699,6 +33698,310 @@
               <w:right w:val="single" w:sz="4" w:space="0" w:color="00000A"/>
             </w:tcBorders>
             <w:shd w:val="clear" w:color="auto" w:fill="FFFFFF"/>
+          </w:tcPr>
+          <w:p>
+            <w:pPr>
+              <w:spacing w:after="0" w:line="240" w:lineRule="auto"/>
+            </w:pPr>
+            <w:r>
+              <w:t>fertig</w:t>
+            </w:r>
+          </w:p>
+        </w:tc>
+      </w:tr>
+      <w:tr>
+        <w:trPr>
+          <w:trHeight w:val="260"/>
+        </w:trPr>
+        <w:tc>
+          <w:tcPr>
+            <w:tcW w:w="665" w:type="dxa"/>
+            <w:tcBorders>
+              <w:top w:val="single" w:sz="4" w:space="0" w:color="00000A"/>
+              <w:left w:val="single" w:sz="4" w:space="0" w:color="00000A"/>
+              <w:bottom w:val="single" w:sz="4" w:space="0" w:color="00000A"/>
+              <w:right w:val="single" w:sz="4" w:space="0" w:color="00000A"/>
+            </w:tcBorders>
+            <w:shd w:val="clear" w:color="auto" w:fill="BFBFBF" w:themeFill="background1" w:themeFillShade="BF"/>
+          </w:tcPr>
+          <w:p>
+            <w:pPr>
+              <w:spacing w:after="0" w:line="240" w:lineRule="auto"/>
+              <w:rPr>
+                <w:b/>
+              </w:rPr>
+            </w:pPr>
+            <w:r>
+              <w:rPr>
+                <w:b/>
+              </w:rPr>
+              <w:t>5.</w:t>
+            </w:r>
+          </w:p>
+        </w:tc>
+        <w:tc>
+          <w:tcPr>
+            <w:tcW w:w="1819" w:type="dxa"/>
+            <w:tcBorders>
+              <w:top w:val="single" w:sz="4" w:space="0" w:color="00000A"/>
+              <w:left w:val="single" w:sz="4" w:space="0" w:color="00000A"/>
+              <w:bottom w:val="single" w:sz="4" w:space="0" w:color="00000A"/>
+              <w:right w:val="single" w:sz="4" w:space="0" w:color="00000A"/>
+            </w:tcBorders>
+            <w:shd w:val="clear" w:color="auto" w:fill="BFBFBF" w:themeFill="background1" w:themeFillShade="BF"/>
+          </w:tcPr>
+          <w:p>
+            <w:pPr>
+              <w:spacing w:after="0" w:line="240" w:lineRule="auto"/>
+              <w:rPr>
+                <w:b/>
+              </w:rPr>
+            </w:pPr>
+            <w:r>
+              <w:rPr>
+                <w:b/>
+              </w:rPr>
+              <w:t>Test</w:t>
+            </w:r>
+          </w:p>
+        </w:tc>
+        <w:tc>
+          <w:tcPr>
+            <w:tcW w:w="1679" w:type="dxa"/>
+            <w:tcBorders>
+              <w:top w:val="single" w:sz="4" w:space="0" w:color="00000A"/>
+              <w:left w:val="single" w:sz="4" w:space="0" w:color="00000A"/>
+              <w:bottom w:val="single" w:sz="4" w:space="0" w:color="00000A"/>
+              <w:right w:val="single" w:sz="4" w:space="0" w:color="00000A"/>
+            </w:tcBorders>
+            <w:shd w:val="clear" w:color="auto" w:fill="BFBFBF" w:themeFill="background1" w:themeFillShade="BF"/>
+          </w:tcPr>
+          <w:p>
+            <w:pPr>
+              <w:spacing w:after="0" w:line="240" w:lineRule="auto"/>
+              <w:rPr>
+                <w:b/>
+              </w:rPr>
+            </w:pPr>
+          </w:p>
+        </w:tc>
+        <w:tc>
+          <w:tcPr>
+            <w:tcW w:w="1679" w:type="dxa"/>
+            <w:tcBorders>
+              <w:top w:val="single" w:sz="4" w:space="0" w:color="00000A"/>
+              <w:left w:val="single" w:sz="4" w:space="0" w:color="00000A"/>
+              <w:bottom w:val="single" w:sz="4" w:space="0" w:color="00000A"/>
+              <w:right w:val="single" w:sz="4" w:space="0" w:color="00000A"/>
+            </w:tcBorders>
+            <w:shd w:val="clear" w:color="auto" w:fill="BFBFBF" w:themeFill="background1" w:themeFillShade="BF"/>
+          </w:tcPr>
+          <w:p>
+            <w:pPr>
+              <w:spacing w:after="0" w:line="240" w:lineRule="auto"/>
+              <w:rPr>
+                <w:b/>
+              </w:rPr>
+            </w:pPr>
+          </w:p>
+        </w:tc>
+        <w:tc>
+          <w:tcPr>
+            <w:tcW w:w="1401" w:type="dxa"/>
+            <w:tcBorders>
+              <w:top w:val="single" w:sz="4" w:space="0" w:color="00000A"/>
+              <w:left w:val="single" w:sz="4" w:space="0" w:color="00000A"/>
+              <w:bottom w:val="single" w:sz="4" w:space="0" w:color="00000A"/>
+              <w:right w:val="single" w:sz="4" w:space="0" w:color="00000A"/>
+            </w:tcBorders>
+            <w:shd w:val="clear" w:color="auto" w:fill="BFBFBF" w:themeFill="background1" w:themeFillShade="BF"/>
+          </w:tcPr>
+          <w:p>
+            <w:pPr>
+              <w:spacing w:after="0" w:line="240" w:lineRule="auto"/>
+              <w:rPr>
+                <w:b/>
+              </w:rPr>
+            </w:pPr>
+          </w:p>
+        </w:tc>
+        <w:tc>
+          <w:tcPr>
+            <w:tcW w:w="1539" w:type="dxa"/>
+            <w:tcBorders>
+              <w:top w:val="single" w:sz="4" w:space="0" w:color="00000A"/>
+              <w:left w:val="single" w:sz="4" w:space="0" w:color="00000A"/>
+              <w:bottom w:val="single" w:sz="4" w:space="0" w:color="00000A"/>
+              <w:right w:val="single" w:sz="4" w:space="0" w:color="00000A"/>
+            </w:tcBorders>
+            <w:shd w:val="clear" w:color="auto" w:fill="BFBFBF" w:themeFill="background1" w:themeFillShade="BF"/>
+          </w:tcPr>
+          <w:p>
+            <w:pPr>
+              <w:spacing w:after="0" w:line="240" w:lineRule="auto"/>
+              <w:rPr>
+                <w:b/>
+              </w:rPr>
+            </w:pPr>
+          </w:p>
+        </w:tc>
+        <w:tc>
+          <w:tcPr>
+            <w:tcW w:w="1685" w:type="dxa"/>
+            <w:tcBorders>
+              <w:top w:val="single" w:sz="4" w:space="0" w:color="00000A"/>
+              <w:left w:val="single" w:sz="4" w:space="0" w:color="00000A"/>
+              <w:bottom w:val="single" w:sz="4" w:space="0" w:color="00000A"/>
+              <w:right w:val="single" w:sz="4" w:space="0" w:color="00000A"/>
+            </w:tcBorders>
+            <w:shd w:val="clear" w:color="auto" w:fill="BFBFBF" w:themeFill="background1" w:themeFillShade="BF"/>
+          </w:tcPr>
+          <w:p>
+            <w:pPr>
+              <w:spacing w:after="0" w:line="240" w:lineRule="auto"/>
+              <w:rPr>
+                <w:b/>
+              </w:rPr>
+            </w:pPr>
+          </w:p>
+        </w:tc>
+      </w:tr>
+      <w:tr>
+        <w:trPr>
+          <w:trHeight w:val="260"/>
+        </w:trPr>
+        <w:tc>
+          <w:tcPr>
+            <w:tcW w:w="665" w:type="dxa"/>
+            <w:tcBorders>
+              <w:top w:val="single" w:sz="4" w:space="0" w:color="00000A"/>
+              <w:left w:val="single" w:sz="4" w:space="0" w:color="00000A"/>
+              <w:bottom w:val="single" w:sz="4" w:space="0" w:color="00000A"/>
+              <w:right w:val="single" w:sz="4" w:space="0" w:color="00000A"/>
+            </w:tcBorders>
+            <w:shd w:val="clear" w:color="auto" w:fill="FFFFFF" w:themeFill="background1"/>
+          </w:tcPr>
+          <w:p>
+            <w:pPr>
+              <w:spacing w:after="0" w:line="240" w:lineRule="auto"/>
+            </w:pPr>
+            <w:r>
+              <w:t>5.1</w:t>
+            </w:r>
+          </w:p>
+        </w:tc>
+        <w:tc>
+          <w:tcPr>
+            <w:tcW w:w="1819" w:type="dxa"/>
+            <w:tcBorders>
+              <w:top w:val="single" w:sz="4" w:space="0" w:color="00000A"/>
+              <w:left w:val="single" w:sz="4" w:space="0" w:color="00000A"/>
+              <w:bottom w:val="single" w:sz="4" w:space="0" w:color="00000A"/>
+              <w:right w:val="single" w:sz="4" w:space="0" w:color="00000A"/>
+            </w:tcBorders>
+            <w:shd w:val="clear" w:color="auto" w:fill="FFFFFF" w:themeFill="background1"/>
+          </w:tcPr>
+          <w:p>
+            <w:pPr>
+              <w:spacing w:after="0" w:line="240" w:lineRule="auto"/>
+            </w:pPr>
+            <w:r>
+              <w:t>Erstellung der Tests</w:t>
+            </w:r>
+          </w:p>
+        </w:tc>
+        <w:tc>
+          <w:tcPr>
+            <w:tcW w:w="1679" w:type="dxa"/>
+            <w:tcBorders>
+              <w:top w:val="single" w:sz="4" w:space="0" w:color="00000A"/>
+              <w:left w:val="single" w:sz="4" w:space="0" w:color="00000A"/>
+              <w:bottom w:val="single" w:sz="4" w:space="0" w:color="00000A"/>
+              <w:right w:val="single" w:sz="4" w:space="0" w:color="00000A"/>
+            </w:tcBorders>
+            <w:shd w:val="clear" w:color="auto" w:fill="FFFFFF" w:themeFill="background1"/>
+          </w:tcPr>
+          <w:p>
+            <w:pPr>
+              <w:spacing w:after="0" w:line="240" w:lineRule="auto"/>
+            </w:pPr>
+            <w:r>
+              <w:t>5h</w:t>
+            </w:r>
+          </w:p>
+        </w:tc>
+        <w:tc>
+          <w:tcPr>
+            <w:tcW w:w="1679" w:type="dxa"/>
+            <w:tcBorders>
+              <w:top w:val="single" w:sz="4" w:space="0" w:color="00000A"/>
+              <w:left w:val="single" w:sz="4" w:space="0" w:color="00000A"/>
+              <w:bottom w:val="single" w:sz="4" w:space="0" w:color="00000A"/>
+              <w:right w:val="single" w:sz="4" w:space="0" w:color="00000A"/>
+            </w:tcBorders>
+            <w:shd w:val="clear" w:color="auto" w:fill="FFFFFF" w:themeFill="background1"/>
+          </w:tcPr>
+          <w:p>
+            <w:pPr>
+              <w:spacing w:after="0" w:line="240" w:lineRule="auto"/>
+            </w:pPr>
+            <w:r>
+              <w:t>Merlin</w:t>
+            </w:r>
+          </w:p>
+        </w:tc>
+        <w:tc>
+          <w:tcPr>
+            <w:tcW w:w="1401" w:type="dxa"/>
+            <w:tcBorders>
+              <w:top w:val="single" w:sz="4" w:space="0" w:color="00000A"/>
+              <w:left w:val="single" w:sz="4" w:space="0" w:color="00000A"/>
+              <w:bottom w:val="single" w:sz="4" w:space="0" w:color="00000A"/>
+              <w:right w:val="single" w:sz="4" w:space="0" w:color="00000A"/>
+            </w:tcBorders>
+            <w:shd w:val="clear" w:color="auto" w:fill="FFFFFF" w:themeFill="background1"/>
+          </w:tcPr>
+          <w:p>
+            <w:pPr>
+              <w:spacing w:after="0" w:line="240" w:lineRule="auto"/>
+            </w:pPr>
+            <w:r>
+              <w:t>Gesamtes Projekt</w:t>
+            </w:r>
+          </w:p>
+        </w:tc>
+        <w:tc>
+          <w:tcPr>
+            <w:tcW w:w="1539" w:type="dxa"/>
+            <w:tcBorders>
+              <w:top w:val="single" w:sz="4" w:space="0" w:color="00000A"/>
+              <w:left w:val="single" w:sz="4" w:space="0" w:color="00000A"/>
+              <w:bottom w:val="single" w:sz="4" w:space="0" w:color="00000A"/>
+              <w:right w:val="single" w:sz="4" w:space="0" w:color="00000A"/>
+            </w:tcBorders>
+            <w:shd w:val="clear" w:color="auto" w:fill="FFFFFF" w:themeFill="background1"/>
+          </w:tcPr>
+          <w:p>
+            <w:pPr>
+              <w:spacing w:after="0" w:line="240" w:lineRule="auto"/>
+            </w:pPr>
+            <w:proofErr w:type="spellStart"/>
+            <w:r>
+              <w:t>DBTest</w:t>
+            </w:r>
+            <w:proofErr w:type="spellEnd"/>
+          </w:p>
+        </w:tc>
+        <w:tc>
+          <w:tcPr>
+            <w:tcW w:w="1685" w:type="dxa"/>
+            <w:tcBorders>
+              <w:top w:val="single" w:sz="4" w:space="0" w:color="00000A"/>
+              <w:left w:val="single" w:sz="4" w:space="0" w:color="00000A"/>
+              <w:bottom w:val="single" w:sz="4" w:space="0" w:color="00000A"/>
+              <w:right w:val="single" w:sz="4" w:space="0" w:color="00000A"/>
+            </w:tcBorders>
+            <w:shd w:val="clear" w:color="auto" w:fill="FFFFFF" w:themeFill="background1"/>
           </w:tcPr>
           <w:p>
             <w:pPr>
@@ -33725,8 +34028,8 @@
           <w:szCs w:val="32"/>
         </w:rPr>
       </w:pPr>
-      <w:bookmarkStart w:id="12" w:name="_3rdcrjn" w:colFirst="0" w:colLast="0"/>
-      <w:bookmarkEnd w:id="12"/>
+      <w:bookmarkStart w:id="11" w:name="_3rdcrjn" w:colFirst="0" w:colLast="0"/>
+      <w:bookmarkEnd w:id="11"/>
       <w:r>
         <w:rPr>
           <w:color w:val="00000A"/>
@@ -33739,7 +34042,7 @@
     <w:tbl>
       <w:tblPr>
         <w:tblStyle w:val="affb"/>
-        <w:tblW w:w="5210" w:type="dxa"/>
+        <w:tblW w:w="10451" w:type="dxa"/>
         <w:tblInd w:w="-108" w:type="dxa"/>
         <w:tblBorders>
           <w:top w:val="single" w:sz="4" w:space="0" w:color="00000A"/>
@@ -33754,14 +34057,14 @@
       </w:tblPr>
       <w:tblGrid>
         <w:gridCol w:w="532"/>
+        <w:gridCol w:w="2832"/>
+        <w:gridCol w:w="5528"/>
         <w:gridCol w:w="1559"/>
-        <w:gridCol w:w="1416"/>
-        <w:gridCol w:w="1703"/>
       </w:tblGrid>
       <w:tr>
         <w:tc>
           <w:tcPr>
-            <w:tcW w:w="533" w:type="dxa"/>
+            <w:tcW w:w="532" w:type="dxa"/>
             <w:tcBorders>
               <w:top w:val="single" w:sz="4" w:space="0" w:color="00000A"/>
               <w:left w:val="single" w:sz="4" w:space="0" w:color="00000A"/>
@@ -33789,6 +34092,72 @@
         </w:tc>
         <w:tc>
           <w:tcPr>
+            <w:tcW w:w="2832" w:type="dxa"/>
+            <w:tcBorders>
+              <w:top w:val="single" w:sz="4" w:space="0" w:color="00000A"/>
+              <w:left w:val="single" w:sz="4" w:space="0" w:color="00000A"/>
+              <w:bottom w:val="single" w:sz="4" w:space="0" w:color="00000A"/>
+              <w:right w:val="single" w:sz="4" w:space="0" w:color="00000A"/>
+            </w:tcBorders>
+            <w:shd w:val="clear" w:color="auto" w:fill="BFBFBF"/>
+          </w:tcPr>
+          <w:p>
+            <w:pPr>
+              <w:spacing w:after="0" w:line="240" w:lineRule="auto"/>
+              <w:rPr>
+                <w:b/>
+              </w:rPr>
+            </w:pPr>
+            <w:r>
+              <w:rPr>
+                <w:b/>
+              </w:rPr>
+              <w:t>Getestete Funktionalität</w:t>
+            </w:r>
+          </w:p>
+        </w:tc>
+        <w:tc>
+          <w:tcPr>
+            <w:tcW w:w="5528" w:type="dxa"/>
+            <w:tcBorders>
+              <w:top w:val="single" w:sz="4" w:space="0" w:color="00000A"/>
+              <w:left w:val="single" w:sz="4" w:space="0" w:color="00000A"/>
+              <w:bottom w:val="single" w:sz="4" w:space="0" w:color="00000A"/>
+              <w:right w:val="single" w:sz="4" w:space="0" w:color="00000A"/>
+            </w:tcBorders>
+            <w:shd w:val="clear" w:color="auto" w:fill="BFBFBF"/>
+          </w:tcPr>
+          <w:p>
+            <w:pPr>
+              <w:spacing w:after="0" w:line="240" w:lineRule="auto"/>
+              <w:rPr>
+                <w:b/>
+              </w:rPr>
+            </w:pPr>
+            <w:r>
+              <w:rPr>
+                <w:b/>
+              </w:rPr>
+              <w:t>Quellcode</w:t>
+            </w:r>
+          </w:p>
+          <w:p>
+            <w:pPr>
+              <w:spacing w:after="0" w:line="240" w:lineRule="auto"/>
+              <w:rPr>
+                <w:b/>
+              </w:rPr>
+            </w:pPr>
+            <w:r>
+              <w:rPr>
+                <w:b/>
+              </w:rPr>
+              <w:t>Referenz</w:t>
+            </w:r>
+          </w:p>
+        </w:tc>
+        <w:tc>
+          <w:tcPr>
             <w:tcW w:w="1559" w:type="dxa"/>
             <w:tcBorders>
               <w:top w:val="single" w:sz="4" w:space="0" w:color="00000A"/>
@@ -33809,72 +34178,6 @@
               <w:rPr>
                 <w:b/>
               </w:rPr>
-              <w:t>Getestete Funktionalität</w:t>
-            </w:r>
-          </w:p>
-        </w:tc>
-        <w:tc>
-          <w:tcPr>
-            <w:tcW w:w="1416" w:type="dxa"/>
-            <w:tcBorders>
-              <w:top w:val="single" w:sz="4" w:space="0" w:color="00000A"/>
-              <w:left w:val="single" w:sz="4" w:space="0" w:color="00000A"/>
-              <w:bottom w:val="single" w:sz="4" w:space="0" w:color="00000A"/>
-              <w:right w:val="single" w:sz="4" w:space="0" w:color="00000A"/>
-            </w:tcBorders>
-            <w:shd w:val="clear" w:color="auto" w:fill="BFBFBF"/>
-          </w:tcPr>
-          <w:p>
-            <w:pPr>
-              <w:spacing w:after="0" w:line="240" w:lineRule="auto"/>
-              <w:rPr>
-                <w:b/>
-              </w:rPr>
-            </w:pPr>
-            <w:r>
-              <w:rPr>
-                <w:b/>
-              </w:rPr>
-              <w:t>Quellcode</w:t>
-            </w:r>
-          </w:p>
-          <w:p>
-            <w:pPr>
-              <w:spacing w:after="0" w:line="240" w:lineRule="auto"/>
-              <w:rPr>
-                <w:b/>
-              </w:rPr>
-            </w:pPr>
-            <w:r>
-              <w:rPr>
-                <w:b/>
-              </w:rPr>
-              <w:t>Referenz</w:t>
-            </w:r>
-          </w:p>
-        </w:tc>
-        <w:tc>
-          <w:tcPr>
-            <w:tcW w:w="1703" w:type="dxa"/>
-            <w:tcBorders>
-              <w:top w:val="single" w:sz="4" w:space="0" w:color="00000A"/>
-              <w:left w:val="single" w:sz="4" w:space="0" w:color="00000A"/>
-              <w:bottom w:val="single" w:sz="4" w:space="0" w:color="00000A"/>
-              <w:right w:val="single" w:sz="4" w:space="0" w:color="00000A"/>
-            </w:tcBorders>
-            <w:shd w:val="clear" w:color="auto" w:fill="BFBFBF"/>
-          </w:tcPr>
-          <w:p>
-            <w:pPr>
-              <w:spacing w:after="0" w:line="240" w:lineRule="auto"/>
-              <w:rPr>
-                <w:b/>
-              </w:rPr>
-            </w:pPr>
-            <w:r>
-              <w:rPr>
-                <w:b/>
-              </w:rPr>
               <w:t>Status</w:t>
             </w:r>
           </w:p>
@@ -33883,28 +34186,70 @@
       <w:tr>
         <w:tc>
           <w:tcPr>
-            <w:tcW w:w="533" w:type="dxa"/>
-            <w:tcBorders>
-              <w:top w:val="single" w:sz="4" w:space="0" w:color="00000A"/>
-              <w:left w:val="single" w:sz="4" w:space="0" w:color="00000A"/>
-              <w:bottom w:val="single" w:sz="4" w:space="0" w:color="00000A"/>
-              <w:right w:val="single" w:sz="4" w:space="0" w:color="00000A"/>
-            </w:tcBorders>
-            <w:shd w:val="clear" w:color="auto" w:fill="auto"/>
-          </w:tcPr>
-          <w:p>
-            <w:pPr>
-              <w:spacing w:after="0" w:line="240" w:lineRule="auto"/>
-              <w:rPr>
-                <w:b/>
-              </w:rPr>
-            </w:pPr>
-            <w:r>
-              <w:rPr>
-                <w:b/>
-              </w:rPr>
-              <w:t>…</w:t>
-            </w:r>
+            <w:tcW w:w="532" w:type="dxa"/>
+            <w:tcBorders>
+              <w:top w:val="single" w:sz="4" w:space="0" w:color="00000A"/>
+              <w:left w:val="single" w:sz="4" w:space="0" w:color="00000A"/>
+              <w:bottom w:val="single" w:sz="4" w:space="0" w:color="00000A"/>
+              <w:right w:val="single" w:sz="4" w:space="0" w:color="00000A"/>
+            </w:tcBorders>
+            <w:shd w:val="clear" w:color="auto" w:fill="auto"/>
+          </w:tcPr>
+          <w:p>
+            <w:pPr>
+              <w:spacing w:after="0" w:line="240" w:lineRule="auto"/>
+              <w:rPr>
+                <w:b/>
+              </w:rPr>
+            </w:pPr>
+            <w:r>
+              <w:rPr>
+                <w:b/>
+              </w:rPr>
+              <w:t>1</w:t>
+            </w:r>
+          </w:p>
+        </w:tc>
+        <w:tc>
+          <w:tcPr>
+            <w:tcW w:w="2832" w:type="dxa"/>
+            <w:tcBorders>
+              <w:top w:val="single" w:sz="4" w:space="0" w:color="00000A"/>
+              <w:left w:val="single" w:sz="4" w:space="0" w:color="00000A"/>
+              <w:bottom w:val="single" w:sz="4" w:space="0" w:color="00000A"/>
+              <w:right w:val="single" w:sz="4" w:space="0" w:color="00000A"/>
+            </w:tcBorders>
+            <w:shd w:val="clear" w:color="auto" w:fill="auto"/>
+          </w:tcPr>
+          <w:p>
+            <w:pPr>
+              <w:spacing w:after="0" w:line="240" w:lineRule="auto"/>
+            </w:pPr>
+            <w:r>
+              <w:t>Objekt erstellen</w:t>
+            </w:r>
+          </w:p>
+        </w:tc>
+        <w:tc>
+          <w:tcPr>
+            <w:tcW w:w="5528" w:type="dxa"/>
+            <w:tcBorders>
+              <w:top w:val="single" w:sz="4" w:space="0" w:color="00000A"/>
+              <w:left w:val="single" w:sz="4" w:space="0" w:color="00000A"/>
+              <w:bottom w:val="single" w:sz="4" w:space="0" w:color="00000A"/>
+              <w:right w:val="single" w:sz="4" w:space="0" w:color="00000A"/>
+            </w:tcBorders>
+            <w:shd w:val="clear" w:color="auto" w:fill="auto"/>
+          </w:tcPr>
+          <w:p>
+            <w:pPr>
+              <w:spacing w:after="0" w:line="240" w:lineRule="auto"/>
+            </w:pPr>
+            <w:proofErr w:type="spellStart"/>
+            <w:r>
+              <w:t>DBTest</w:t>
+            </w:r>
+            <w:proofErr w:type="spellEnd"/>
           </w:p>
         </w:tc>
         <w:tc>
@@ -33922,40 +34267,191 @@
             <w:pPr>
               <w:spacing w:after="0" w:line="240" w:lineRule="auto"/>
             </w:pPr>
-          </w:p>
-        </w:tc>
-        <w:tc>
-          <w:tcPr>
-            <w:tcW w:w="1416" w:type="dxa"/>
-            <w:tcBorders>
-              <w:top w:val="single" w:sz="4" w:space="0" w:color="00000A"/>
-              <w:left w:val="single" w:sz="4" w:space="0" w:color="00000A"/>
-              <w:bottom w:val="single" w:sz="4" w:space="0" w:color="00000A"/>
-              <w:right w:val="single" w:sz="4" w:space="0" w:color="00000A"/>
-            </w:tcBorders>
-            <w:shd w:val="clear" w:color="auto" w:fill="auto"/>
-          </w:tcPr>
-          <w:p>
-            <w:pPr>
-              <w:spacing w:after="0" w:line="240" w:lineRule="auto"/>
-            </w:pPr>
-          </w:p>
-        </w:tc>
-        <w:tc>
-          <w:tcPr>
-            <w:tcW w:w="1703" w:type="dxa"/>
-            <w:tcBorders>
-              <w:top w:val="single" w:sz="4" w:space="0" w:color="00000A"/>
-              <w:left w:val="single" w:sz="4" w:space="0" w:color="00000A"/>
-              <w:bottom w:val="single" w:sz="4" w:space="0" w:color="00000A"/>
-              <w:right w:val="single" w:sz="4" w:space="0" w:color="00000A"/>
-            </w:tcBorders>
-            <w:shd w:val="clear" w:color="auto" w:fill="auto"/>
-          </w:tcPr>
-          <w:p>
-            <w:pPr>
-              <w:spacing w:after="0" w:line="240" w:lineRule="auto"/>
-            </w:pPr>
+            <w:r>
+              <w:t>bestanden</w:t>
+            </w:r>
+          </w:p>
+        </w:tc>
+      </w:tr>
+      <w:tr>
+        <w:tc>
+          <w:tcPr>
+            <w:tcW w:w="532" w:type="dxa"/>
+            <w:tcBorders>
+              <w:top w:val="single" w:sz="4" w:space="0" w:color="00000A"/>
+              <w:left w:val="single" w:sz="4" w:space="0" w:color="00000A"/>
+              <w:bottom w:val="single" w:sz="4" w:space="0" w:color="00000A"/>
+              <w:right w:val="single" w:sz="4" w:space="0" w:color="00000A"/>
+            </w:tcBorders>
+            <w:shd w:val="clear" w:color="auto" w:fill="auto"/>
+          </w:tcPr>
+          <w:p>
+            <w:pPr>
+              <w:spacing w:after="0" w:line="240" w:lineRule="auto"/>
+              <w:rPr>
+                <w:b/>
+              </w:rPr>
+            </w:pPr>
+            <w:r>
+              <w:rPr>
+                <w:b/>
+              </w:rPr>
+              <w:t>2</w:t>
+            </w:r>
+          </w:p>
+        </w:tc>
+        <w:tc>
+          <w:tcPr>
+            <w:tcW w:w="2832" w:type="dxa"/>
+            <w:tcBorders>
+              <w:top w:val="single" w:sz="4" w:space="0" w:color="00000A"/>
+              <w:left w:val="single" w:sz="4" w:space="0" w:color="00000A"/>
+              <w:bottom w:val="single" w:sz="4" w:space="0" w:color="00000A"/>
+              <w:right w:val="single" w:sz="4" w:space="0" w:color="00000A"/>
+            </w:tcBorders>
+            <w:shd w:val="clear" w:color="auto" w:fill="auto"/>
+          </w:tcPr>
+          <w:p>
+            <w:pPr>
+              <w:spacing w:after="0" w:line="240" w:lineRule="auto"/>
+            </w:pPr>
+            <w:r>
+              <w:t>Objekte in DB speichern</w:t>
+            </w:r>
+          </w:p>
+        </w:tc>
+        <w:tc>
+          <w:tcPr>
+            <w:tcW w:w="5528" w:type="dxa"/>
+            <w:tcBorders>
+              <w:top w:val="single" w:sz="4" w:space="0" w:color="00000A"/>
+              <w:left w:val="single" w:sz="4" w:space="0" w:color="00000A"/>
+              <w:bottom w:val="single" w:sz="4" w:space="0" w:color="00000A"/>
+              <w:right w:val="single" w:sz="4" w:space="0" w:color="00000A"/>
+            </w:tcBorders>
+            <w:shd w:val="clear" w:color="auto" w:fill="auto"/>
+          </w:tcPr>
+          <w:p>
+            <w:pPr>
+              <w:spacing w:after="0" w:line="240" w:lineRule="auto"/>
+            </w:pPr>
+            <w:proofErr w:type="spellStart"/>
+            <w:r>
+              <w:t>DBTest</w:t>
+            </w:r>
+            <w:proofErr w:type="spellEnd"/>
+          </w:p>
+        </w:tc>
+        <w:tc>
+          <w:tcPr>
+            <w:tcW w:w="1559" w:type="dxa"/>
+            <w:tcBorders>
+              <w:top w:val="single" w:sz="4" w:space="0" w:color="00000A"/>
+              <w:left w:val="single" w:sz="4" w:space="0" w:color="00000A"/>
+              <w:bottom w:val="single" w:sz="4" w:space="0" w:color="00000A"/>
+              <w:right w:val="single" w:sz="4" w:space="0" w:color="00000A"/>
+            </w:tcBorders>
+            <w:shd w:val="clear" w:color="auto" w:fill="auto"/>
+          </w:tcPr>
+          <w:p>
+            <w:pPr>
+              <w:spacing w:after="0" w:line="240" w:lineRule="auto"/>
+            </w:pPr>
+            <w:r>
+              <w:t>bestanden</w:t>
+            </w:r>
+          </w:p>
+        </w:tc>
+      </w:tr>
+      <w:tr>
+        <w:tc>
+          <w:tcPr>
+            <w:tcW w:w="532" w:type="dxa"/>
+            <w:tcBorders>
+              <w:top w:val="single" w:sz="4" w:space="0" w:color="00000A"/>
+              <w:left w:val="single" w:sz="4" w:space="0" w:color="00000A"/>
+              <w:bottom w:val="single" w:sz="4" w:space="0" w:color="00000A"/>
+              <w:right w:val="single" w:sz="4" w:space="0" w:color="00000A"/>
+            </w:tcBorders>
+            <w:shd w:val="clear" w:color="auto" w:fill="auto"/>
+          </w:tcPr>
+          <w:p>
+            <w:pPr>
+              <w:spacing w:after="0" w:line="240" w:lineRule="auto"/>
+              <w:rPr>
+                <w:b/>
+              </w:rPr>
+            </w:pPr>
+            <w:r>
+              <w:rPr>
+                <w:b/>
+              </w:rPr>
+              <w:t>3</w:t>
+            </w:r>
+          </w:p>
+        </w:tc>
+        <w:tc>
+          <w:tcPr>
+            <w:tcW w:w="2832" w:type="dxa"/>
+            <w:tcBorders>
+              <w:top w:val="single" w:sz="4" w:space="0" w:color="00000A"/>
+              <w:left w:val="single" w:sz="4" w:space="0" w:color="00000A"/>
+              <w:bottom w:val="single" w:sz="4" w:space="0" w:color="00000A"/>
+              <w:right w:val="single" w:sz="4" w:space="0" w:color="00000A"/>
+            </w:tcBorders>
+            <w:shd w:val="clear" w:color="auto" w:fill="auto"/>
+          </w:tcPr>
+          <w:p>
+            <w:pPr>
+              <w:spacing w:after="0" w:line="240" w:lineRule="auto"/>
+            </w:pPr>
+            <w:r>
+              <w:t>Objekte aus der DB abrufen</w:t>
+            </w:r>
+          </w:p>
+        </w:tc>
+        <w:tc>
+          <w:tcPr>
+            <w:tcW w:w="5528" w:type="dxa"/>
+            <w:tcBorders>
+              <w:top w:val="single" w:sz="4" w:space="0" w:color="00000A"/>
+              <w:left w:val="single" w:sz="4" w:space="0" w:color="00000A"/>
+              <w:bottom w:val="single" w:sz="4" w:space="0" w:color="00000A"/>
+              <w:right w:val="single" w:sz="4" w:space="0" w:color="00000A"/>
+            </w:tcBorders>
+            <w:shd w:val="clear" w:color="auto" w:fill="auto"/>
+          </w:tcPr>
+          <w:p>
+            <w:pPr>
+              <w:spacing w:after="0" w:line="240" w:lineRule="auto"/>
+            </w:pPr>
+            <w:proofErr w:type="spellStart"/>
+            <w:r>
+              <w:t>DBTest</w:t>
+            </w:r>
+            <w:proofErr w:type="spellEnd"/>
+          </w:p>
+        </w:tc>
+        <w:tc>
+          <w:tcPr>
+            <w:tcW w:w="1559" w:type="dxa"/>
+            <w:tcBorders>
+              <w:top w:val="single" w:sz="4" w:space="0" w:color="00000A"/>
+              <w:left w:val="single" w:sz="4" w:space="0" w:color="00000A"/>
+              <w:bottom w:val="single" w:sz="4" w:space="0" w:color="00000A"/>
+              <w:right w:val="single" w:sz="4" w:space="0" w:color="00000A"/>
+            </w:tcBorders>
+            <w:shd w:val="clear" w:color="auto" w:fill="auto"/>
+          </w:tcPr>
+          <w:p>
+            <w:pPr>
+              <w:spacing w:after="0" w:line="240" w:lineRule="auto"/>
+            </w:pPr>
+            <w:r>
+              <w:t>bestanden</w:t>
+            </w:r>
+            <w:bookmarkStart w:id="12" w:name="_GoBack"/>
+            <w:bookmarkEnd w:id="12"/>
           </w:p>
         </w:tc>
       </w:tr>
@@ -33987,6 +34483,7 @@
           <w:sz w:val="32"/>
           <w:szCs w:val="32"/>
         </w:rPr>
+        <w:lastRenderedPageBreak/>
         <w:t>Systemtests</w:t>
       </w:r>
     </w:p>
@@ -34095,7 +34592,6 @@
               <w:rPr>
                 <w:b/>
               </w:rPr>
-              <w:lastRenderedPageBreak/>
               <w:t>Tester</w:t>
             </w:r>
           </w:p>
@@ -38613,7 +39109,7 @@
 </file>
 
 <file path=customXml/itemProps1.xml><?xml version="1.0" encoding="utf-8"?>
-<ds:datastoreItem xmlns:ds="http://schemas.openxmlformats.org/officeDocument/2006/customXml" ds:itemID="{D1478EA5-B2B0-424A-A7AB-F6F77B74B8CD}">
+<ds:datastoreItem xmlns:ds="http://schemas.openxmlformats.org/officeDocument/2006/customXml" ds:itemID="{1CF091CC-9A7C-484E-803E-16C92B3DD7D0}">
   <ds:schemaRefs>
     <ds:schemaRef ds:uri="http://schemas.openxmlformats.org/officeDocument/2006/bibliography"/>
   </ds:schemaRefs>

</xml_diff>

<commit_message>
Alis bmscs in docu
</commit_message>
<xml_diff>
--- a/Dokumentation/Iteration2/01_SEP_Projektmappe[913].docx
+++ b/Dokumentation/Iteration2/01_SEP_Projektmappe[913].docx
@@ -27217,8 +27217,6 @@
         </w:rPr>
         <w:br w:type="page"/>
       </w:r>
-      <w:bookmarkStart w:id="9" w:name="_GoBack"/>
-      <w:bookmarkEnd w:id="9"/>
     </w:p>
     <w:p>
       <w:pPr>
@@ -27467,6 +27465,302 @@
     </w:p>
     <w:p>
       <w:pPr>
+        <w:jc w:val="center"/>
+        <w:rPr>
+          <w:b/>
+          <w:sz w:val="32"/>
+          <w:szCs w:val="32"/>
+        </w:rPr>
+      </w:pPr>
+    </w:p>
+    <w:p>
+      <w:pPr>
+        <w:jc w:val="center"/>
+        <w:rPr>
+          <w:b/>
+          <w:sz w:val="32"/>
+          <w:szCs w:val="32"/>
+        </w:rPr>
+      </w:pPr>
+    </w:p>
+    <w:p>
+      <w:pPr>
+        <w:jc w:val="center"/>
+        <w:rPr>
+          <w:b/>
+          <w:sz w:val="32"/>
+          <w:szCs w:val="32"/>
+        </w:rPr>
+      </w:pPr>
+    </w:p>
+    <w:p>
+      <w:pPr>
+        <w:jc w:val="center"/>
+        <w:rPr>
+          <w:b/>
+          <w:sz w:val="32"/>
+          <w:szCs w:val="32"/>
+        </w:rPr>
+      </w:pPr>
+    </w:p>
+    <w:p>
+      <w:pPr>
+        <w:jc w:val="center"/>
+        <w:rPr>
+          <w:b/>
+          <w:sz w:val="32"/>
+          <w:szCs w:val="32"/>
+        </w:rPr>
+      </w:pPr>
+    </w:p>
+    <w:p>
+      <w:pPr>
+        <w:jc w:val="center"/>
+        <w:rPr>
+          <w:b/>
+          <w:sz w:val="32"/>
+          <w:szCs w:val="32"/>
+        </w:rPr>
+      </w:pPr>
+    </w:p>
+    <w:p>
+      <w:pPr>
+        <w:jc w:val="center"/>
+        <w:rPr>
+          <w:b/>
+          <w:sz w:val="32"/>
+          <w:szCs w:val="32"/>
+        </w:rPr>
+      </w:pPr>
+    </w:p>
+    <w:p>
+      <w:pPr>
+        <w:jc w:val="center"/>
+        <w:rPr>
+          <w:b/>
+          <w:sz w:val="32"/>
+          <w:szCs w:val="32"/>
+        </w:rPr>
+      </w:pPr>
+      <w:r>
+        <w:rPr>
+          <w:b/>
+          <w:sz w:val="32"/>
+          <w:szCs w:val="32"/>
+        </w:rPr>
+        <w:lastRenderedPageBreak/>
+        <w:t xml:space="preserve">Create </w:t>
+      </w:r>
+      <w:proofErr w:type="spellStart"/>
+      <w:r>
+        <w:rPr>
+          <w:b/>
+          <w:sz w:val="32"/>
+          <w:szCs w:val="32"/>
+        </w:rPr>
+        <w:t>Timetable</w:t>
+      </w:r>
+      <w:proofErr w:type="spellEnd"/>
+      <w:r>
+        <w:rPr>
+          <w:b/>
+          <w:noProof/>
+          <w:sz w:val="32"/>
+          <w:szCs w:val="32"/>
+        </w:rPr>
+        <w:drawing>
+          <wp:inline distT="0" distB="0" distL="0" distR="0">
+            <wp:extent cx="5760720" cy="8319770"/>
+            <wp:effectExtent l="0" t="0" r="0" b="5080"/>
+            <wp:docPr id="2" name="Grafik 2"/>
+            <wp:cNvGraphicFramePr>
+              <a:graphicFrameLocks xmlns:a="http://schemas.openxmlformats.org/drawingml/2006/main" noChangeAspect="1"/>
+            </wp:cNvGraphicFramePr>
+            <a:graphic xmlns:a="http://schemas.openxmlformats.org/drawingml/2006/main">
+              <a:graphicData uri="http://schemas.openxmlformats.org/drawingml/2006/picture">
+                <pic:pic xmlns:pic="http://schemas.openxmlformats.org/drawingml/2006/picture">
+                  <pic:nvPicPr>
+                    <pic:cNvPr id="2" name="b_MSC_CreateTimetableController.png"/>
+                    <pic:cNvPicPr/>
+                  </pic:nvPicPr>
+                  <pic:blipFill>
+                    <a:blip r:embed="rId30">
+                      <a:extLst>
+                        <a:ext uri="{28A0092B-C50C-407E-A947-70E740481C1C}">
+                          <a14:useLocalDpi xmlns:a14="http://schemas.microsoft.com/office/drawing/2010/main" val="0"/>
+                        </a:ext>
+                      </a:extLst>
+                    </a:blip>
+                    <a:stretch>
+                      <a:fillRect/>
+                    </a:stretch>
+                  </pic:blipFill>
+                  <pic:spPr>
+                    <a:xfrm>
+                      <a:off x="0" y="0"/>
+                      <a:ext cx="5760720" cy="8319770"/>
+                    </a:xfrm>
+                    <a:prstGeom prst="rect">
+                      <a:avLst/>
+                    </a:prstGeom>
+                  </pic:spPr>
+                </pic:pic>
+              </a:graphicData>
+            </a:graphic>
+          </wp:inline>
+        </w:drawing>
+      </w:r>
+    </w:p>
+    <w:p>
+      <w:pPr>
+        <w:jc w:val="center"/>
+        <w:rPr>
+          <w:b/>
+          <w:sz w:val="32"/>
+          <w:szCs w:val="32"/>
+        </w:rPr>
+      </w:pPr>
+    </w:p>
+    <w:p>
+      <w:pPr>
+        <w:jc w:val="center"/>
+        <w:rPr>
+          <w:b/>
+          <w:sz w:val="32"/>
+          <w:szCs w:val="32"/>
+        </w:rPr>
+      </w:pPr>
+      <w:proofErr w:type="spellStart"/>
+      <w:r>
+        <w:rPr>
+          <w:b/>
+          <w:sz w:val="32"/>
+          <w:szCs w:val="32"/>
+        </w:rPr>
+        <w:lastRenderedPageBreak/>
+        <w:t>Timet</w:t>
+      </w:r>
+      <w:bookmarkStart w:id="9" w:name="_GoBack"/>
+      <w:bookmarkEnd w:id="9"/>
+      <w:r>
+        <w:rPr>
+          <w:b/>
+          <w:sz w:val="32"/>
+          <w:szCs w:val="32"/>
+        </w:rPr>
+        <w:t>able</w:t>
+      </w:r>
+      <w:proofErr w:type="spellEnd"/>
+      <w:r>
+        <w:rPr>
+          <w:b/>
+          <w:sz w:val="32"/>
+          <w:szCs w:val="32"/>
+        </w:rPr>
+        <w:t xml:space="preserve"> View</w:t>
+      </w:r>
+    </w:p>
+    <w:p>
+      <w:pPr>
+        <w:jc w:val="center"/>
+        <w:rPr>
+          <w:b/>
+          <w:sz w:val="32"/>
+          <w:szCs w:val="32"/>
+        </w:rPr>
+      </w:pPr>
+      <w:r>
+        <w:rPr>
+          <w:b/>
+          <w:noProof/>
+          <w:sz w:val="32"/>
+          <w:szCs w:val="32"/>
+        </w:rPr>
+        <w:drawing>
+          <wp:inline distT="0" distB="0" distL="0" distR="0">
+            <wp:extent cx="5760720" cy="5340985"/>
+            <wp:effectExtent l="0" t="0" r="0" b="0"/>
+            <wp:docPr id="5" name="Grafik 5"/>
+            <wp:cNvGraphicFramePr>
+              <a:graphicFrameLocks xmlns:a="http://schemas.openxmlformats.org/drawingml/2006/main" noChangeAspect="1"/>
+            </wp:cNvGraphicFramePr>
+            <a:graphic xmlns:a="http://schemas.openxmlformats.org/drawingml/2006/main">
+              <a:graphicData uri="http://schemas.openxmlformats.org/drawingml/2006/picture">
+                <pic:pic xmlns:pic="http://schemas.openxmlformats.org/drawingml/2006/picture">
+                  <pic:nvPicPr>
+                    <pic:cNvPr id="5" name="b_MSC_Timetableview.png"/>
+                    <pic:cNvPicPr/>
+                  </pic:nvPicPr>
+                  <pic:blipFill>
+                    <a:blip r:embed="rId31">
+                      <a:extLst>
+                        <a:ext uri="{28A0092B-C50C-407E-A947-70E740481C1C}">
+                          <a14:useLocalDpi xmlns:a14="http://schemas.microsoft.com/office/drawing/2010/main" val="0"/>
+                        </a:ext>
+                      </a:extLst>
+                    </a:blip>
+                    <a:stretch>
+                      <a:fillRect/>
+                    </a:stretch>
+                  </pic:blipFill>
+                  <pic:spPr>
+                    <a:xfrm>
+                      <a:off x="0" y="0"/>
+                      <a:ext cx="5760720" cy="5340985"/>
+                    </a:xfrm>
+                    <a:prstGeom prst="rect">
+                      <a:avLst/>
+                    </a:prstGeom>
+                  </pic:spPr>
+                </pic:pic>
+              </a:graphicData>
+            </a:graphic>
+          </wp:inline>
+        </w:drawing>
+      </w:r>
+    </w:p>
+    <w:p>
+      <w:pPr>
+        <w:jc w:val="center"/>
+        <w:rPr>
+          <w:b/>
+          <w:sz w:val="32"/>
+          <w:szCs w:val="32"/>
+        </w:rPr>
+      </w:pPr>
+    </w:p>
+    <w:p>
+      <w:pPr>
+        <w:jc w:val="center"/>
+        <w:rPr>
+          <w:b/>
+          <w:sz w:val="32"/>
+          <w:szCs w:val="32"/>
+        </w:rPr>
+      </w:pPr>
+    </w:p>
+    <w:p>
+      <w:pPr>
+        <w:jc w:val="center"/>
+        <w:rPr>
+          <w:b/>
+          <w:sz w:val="32"/>
+          <w:szCs w:val="32"/>
+        </w:rPr>
+      </w:pPr>
+    </w:p>
+    <w:p>
+      <w:pPr>
+        <w:jc w:val="center"/>
+        <w:rPr>
+          <w:b/>
+          <w:sz w:val="32"/>
+          <w:szCs w:val="32"/>
+        </w:rPr>
+      </w:pPr>
+    </w:p>
+    <w:p>
+      <w:pPr>
         <w:pStyle w:val="berschrift2"/>
         <w:numPr>
           <w:ilvl w:val="1"/>
@@ -27513,7 +27807,7 @@
                     </pic:cNvPicPr>
                   </pic:nvPicPr>
                   <pic:blipFill>
-                    <a:blip r:embed="rId30" cstate="print">
+                    <a:blip r:embed="rId32" cstate="print">
                       <a:extLst>
                         <a:ext uri="{28A0092B-C50C-407E-A947-70E740481C1C}">
                           <a14:useLocalDpi xmlns:a14="http://schemas.microsoft.com/office/drawing/2010/main" val="0"/>
@@ -37364,7 +37658,7 @@
     </w:p>
     <w:p/>
     <w:sectPr>
-      <w:footerReference w:type="default" r:id="rId31"/>
+      <w:footerReference w:type="default" r:id="rId33"/>
       <w:pgSz w:w="11906" w:h="16838"/>
       <w:pgMar w:top="1417" w:right="1417" w:bottom="1134" w:left="1417" w:header="0" w:footer="708" w:gutter="0"/>
       <w:pgNumType w:start="1"/>
@@ -39306,7 +39600,7 @@
 </file>
 
 <file path=customXml/itemProps1.xml><?xml version="1.0" encoding="utf-8"?>
-<ds:datastoreItem xmlns:ds="http://schemas.openxmlformats.org/officeDocument/2006/customXml" ds:itemID="{F1C77D01-F8D6-4989-AFD0-C839B8D19FB0}">
+<ds:datastoreItem xmlns:ds="http://schemas.openxmlformats.org/officeDocument/2006/customXml" ds:itemID="{D3E78B4C-3B96-4EC5-A618-9751B6E785C4}">
   <ds:schemaRefs>
     <ds:schemaRef ds:uri="http://schemas.openxmlformats.org/officeDocument/2006/bibliography"/>
   </ds:schemaRefs>

</xml_diff>

<commit_message>
smaller fixes like typos and sequence
</commit_message>
<xml_diff>
--- a/Dokumentation/Iteration2/01_SEP_Projektmappe[913].docx
+++ b/Dokumentation/Iteration2/01_SEP_Projektmappe[913].docx
@@ -55,11 +55,9 @@
         <w:pStyle w:val="Titel"/>
         <w:jc w:val="center"/>
       </w:pPr>
-      <w:proofErr w:type="spellStart"/>
       <w:r>
         <w:t>SemestervErwaltungsPlan</w:t>
       </w:r>
-      <w:proofErr w:type="spellEnd"/>
     </w:p>
     <w:p>
       <w:pPr>
@@ -125,26 +123,16 @@
         <w:jc w:val="center"/>
       </w:pPr>
       <w:r>
-        <w:t xml:space="preserve">Dave </w:t>
+        <w:t>Dave Makila</w:t>
       </w:r>
-      <w:proofErr w:type="spellStart"/>
-      <w:r>
-        <w:t>Makila</w:t>
-      </w:r>
-      <w:proofErr w:type="spellEnd"/>
     </w:p>
     <w:p>
       <w:pPr>
         <w:jc w:val="center"/>
       </w:pPr>
       <w:r>
-        <w:t xml:space="preserve">Alisan </w:t>
+        <w:t>Alisan Gündogan</w:t>
       </w:r>
-      <w:proofErr w:type="spellStart"/>
-      <w:r>
-        <w:t>Gündogan</w:t>
-      </w:r>
-      <w:proofErr w:type="spellEnd"/>
     </w:p>
     <w:p>
       <w:pPr>
@@ -215,7 +203,6 @@
           <w:docPartUnique/>
         </w:docPartObj>
       </w:sdtPr>
-      <w:sdtEndPr/>
       <w:sdtContent>
         <w:p>
           <w:pPr>
@@ -1279,21 +1266,7 @@
         <w:rPr>
           <w:color w:val="000000"/>
         </w:rPr>
-        <w:t xml:space="preserve">Verknüpfung mit </w:t>
-      </w:r>
-      <w:proofErr w:type="spellStart"/>
-      <w:r>
-        <w:rPr>
-          <w:color w:val="000000"/>
-        </w:rPr>
-        <w:t>GitLab</w:t>
-      </w:r>
-      <w:proofErr w:type="spellEnd"/>
-      <w:r>
-        <w:rPr>
-          <w:color w:val="000000"/>
-        </w:rPr>
-        <w:t xml:space="preserve">, um Metriken auf Gruppen-, Klassen- und Personen-Ebene zu erhalten Metriken sollen sowohl grafisch, als auch textuell angezeigt werden können. </w:t>
+        <w:t xml:space="preserve">Verknüpfung mit GitLab, um Metriken auf Gruppen-, Klassen- und Personen-Ebene zu erhalten Metriken sollen sowohl grafisch, als auch textuell angezeigt werden können. </w:t>
       </w:r>
     </w:p>
     <w:p>
@@ -1385,10 +1358,6 @@
     <w:p/>
     <w:p/>
     <w:p/>
-    <w:p/>
-    <w:p/>
-    <w:p/>
-    <w:p/>
     <w:p>
       <w:pPr>
         <w:pStyle w:val="berschrift1"/>
@@ -1410,6 +1379,7 @@
           <w:sz w:val="40"/>
           <w:szCs w:val="40"/>
         </w:rPr>
+        <w:lastRenderedPageBreak/>
         <w:t>Iteration I</w:t>
       </w:r>
     </w:p>
@@ -1787,11 +1757,9 @@
             <w:pPr>
               <w:spacing w:after="0" w:line="240" w:lineRule="auto"/>
             </w:pPr>
-            <w:proofErr w:type="spellStart"/>
             <w:r>
               <w:t>bMSC_Login</w:t>
             </w:r>
-            <w:proofErr w:type="spellEnd"/>
           </w:p>
         </w:tc>
       </w:tr>
@@ -2150,11 +2118,9 @@
             <w:pPr>
               <w:spacing w:after="0" w:line="240" w:lineRule="auto"/>
             </w:pPr>
-            <w:proofErr w:type="spellStart"/>
             <w:r>
               <w:t>bMSC_Login_Feedback</w:t>
             </w:r>
-            <w:proofErr w:type="spellEnd"/>
           </w:p>
         </w:tc>
       </w:tr>
@@ -2510,11 +2476,9 @@
             <w:pPr>
               <w:spacing w:after="0" w:line="240" w:lineRule="auto"/>
             </w:pPr>
-            <w:proofErr w:type="spellStart"/>
             <w:r>
               <w:t>bMSC_HomeView</w:t>
             </w:r>
-            <w:proofErr w:type="spellEnd"/>
           </w:p>
         </w:tc>
       </w:tr>
@@ -2880,11 +2844,9 @@
             <w:pPr>
               <w:spacing w:after="0" w:line="240" w:lineRule="auto"/>
             </w:pPr>
-            <w:proofErr w:type="spellStart"/>
             <w:r>
               <w:t>bMSC_ShowSemester</w:t>
             </w:r>
-            <w:proofErr w:type="spellEnd"/>
           </w:p>
         </w:tc>
       </w:tr>
@@ -3243,11 +3205,9 @@
             <w:pPr>
               <w:spacing w:after="0" w:line="240" w:lineRule="auto"/>
             </w:pPr>
-            <w:proofErr w:type="spellStart"/>
             <w:r>
               <w:t>bMSC_EditSemester</w:t>
             </w:r>
-            <w:proofErr w:type="spellEnd"/>
           </w:p>
         </w:tc>
       </w:tr>
@@ -3606,11 +3566,9 @@
             <w:pPr>
               <w:spacing w:after="0" w:line="240" w:lineRule="auto"/>
             </w:pPr>
-            <w:proofErr w:type="spellStart"/>
             <w:r>
               <w:t>bMSC_CreateSemester</w:t>
             </w:r>
-            <w:proofErr w:type="spellEnd"/>
           </w:p>
         </w:tc>
       </w:tr>
@@ -3950,7 +3908,6 @@
               <w:rPr>
                 <w:b/>
               </w:rPr>
-              <w:lastRenderedPageBreak/>
               <w:t>Zugehörige Szenarien</w:t>
             </w:r>
           </w:p>
@@ -3970,11 +3927,9 @@
             <w:pPr>
               <w:spacing w:after="0" w:line="240" w:lineRule="auto"/>
             </w:pPr>
-            <w:proofErr w:type="spellStart"/>
             <w:r>
               <w:t>bMSC_DeleteSemester</w:t>
             </w:r>
-            <w:proofErr w:type="spellEnd"/>
           </w:p>
         </w:tc>
       </w:tr>
@@ -4336,11 +4291,9 @@
             <w:pPr>
               <w:spacing w:after="0" w:line="240" w:lineRule="auto"/>
             </w:pPr>
-            <w:proofErr w:type="spellStart"/>
             <w:r>
               <w:t>bMSC_DeleteSemesterFeedback</w:t>
             </w:r>
-            <w:proofErr w:type="spellEnd"/>
           </w:p>
         </w:tc>
       </w:tr>
@@ -4699,11 +4652,9 @@
             <w:pPr>
               <w:spacing w:after="0" w:line="240" w:lineRule="auto"/>
             </w:pPr>
-            <w:proofErr w:type="spellStart"/>
             <w:r>
               <w:t>bMSC_ShowGroupage</w:t>
             </w:r>
-            <w:proofErr w:type="spellEnd"/>
           </w:p>
         </w:tc>
       </w:tr>
@@ -5066,11 +5017,9 @@
               </w:tabs>
               <w:spacing w:after="0" w:line="240" w:lineRule="auto"/>
             </w:pPr>
-            <w:proofErr w:type="spellStart"/>
             <w:r>
               <w:t>bMSC_EditGroupage</w:t>
             </w:r>
-            <w:proofErr w:type="spellEnd"/>
             <w:r>
               <w:tab/>
             </w:r>
@@ -5371,7 +5320,6 @@
               <w:rPr>
                 <w:b/>
               </w:rPr>
-              <w:lastRenderedPageBreak/>
               <w:t>Abhängigkeiten zu anderen User Stories</w:t>
             </w:r>
           </w:p>
@@ -5439,11 +5387,9 @@
             <w:pPr>
               <w:spacing w:after="0" w:line="240" w:lineRule="auto"/>
             </w:pPr>
-            <w:proofErr w:type="spellStart"/>
             <w:r>
               <w:t>bMSC_CreateGroupage</w:t>
             </w:r>
-            <w:proofErr w:type="spellEnd"/>
           </w:p>
         </w:tc>
       </w:tr>
@@ -5808,11 +5754,9 @@
             <w:pPr>
               <w:spacing w:after="0" w:line="240" w:lineRule="auto"/>
             </w:pPr>
-            <w:proofErr w:type="spellStart"/>
             <w:r>
               <w:t>bMSC_DeleteGroupage</w:t>
             </w:r>
-            <w:proofErr w:type="spellEnd"/>
           </w:p>
         </w:tc>
       </w:tr>
@@ -6171,11 +6115,9 @@
             <w:pPr>
               <w:spacing w:after="0" w:line="240" w:lineRule="auto"/>
             </w:pPr>
-            <w:proofErr w:type="spellStart"/>
             <w:r>
               <w:t>bMSC_DeleteGroupageFeedback</w:t>
             </w:r>
-            <w:proofErr w:type="spellEnd"/>
           </w:p>
         </w:tc>
       </w:tr>
@@ -6534,11 +6476,9 @@
             <w:pPr>
               <w:spacing w:after="0" w:line="240" w:lineRule="auto"/>
             </w:pPr>
-            <w:proofErr w:type="spellStart"/>
             <w:r>
               <w:t>bMSC_EditGroup</w:t>
             </w:r>
-            <w:proofErr w:type="spellEnd"/>
           </w:p>
         </w:tc>
       </w:tr>
@@ -6686,7 +6626,6 @@
               <w:rPr>
                 <w:b/>
               </w:rPr>
-              <w:lastRenderedPageBreak/>
               <w:t>Geschätzter Realisierungsaufwand</w:t>
             </w:r>
           </w:p>
@@ -6895,11 +6834,9 @@
             <w:pPr>
               <w:spacing w:after="0" w:line="240" w:lineRule="auto"/>
             </w:pPr>
-            <w:proofErr w:type="spellStart"/>
             <w:r>
               <w:t>bMSC_CreateGroup</w:t>
             </w:r>
-            <w:proofErr w:type="spellEnd"/>
           </w:p>
         </w:tc>
       </w:tr>
@@ -7264,11 +7201,9 @@
             <w:pPr>
               <w:spacing w:after="0" w:line="240" w:lineRule="auto"/>
             </w:pPr>
-            <w:proofErr w:type="spellStart"/>
             <w:r>
               <w:t>bMSC_DeleteGroup</w:t>
             </w:r>
-            <w:proofErr w:type="spellEnd"/>
           </w:p>
         </w:tc>
       </w:tr>
@@ -7633,11 +7568,9 @@
             <w:pPr>
               <w:spacing w:after="0" w:line="240" w:lineRule="auto"/>
             </w:pPr>
-            <w:proofErr w:type="spellStart"/>
             <w:r>
               <w:t>bMSC_DeleteGroupFeedback</w:t>
             </w:r>
-            <w:proofErr w:type="spellEnd"/>
           </w:p>
         </w:tc>
       </w:tr>
@@ -7996,15 +7929,19 @@
             <w:pPr>
               <w:spacing w:after="0" w:line="240" w:lineRule="auto"/>
             </w:pPr>
-            <w:proofErr w:type="spellStart"/>
             <w:r>
               <w:t>bMSC_EditStudent</w:t>
             </w:r>
-            <w:proofErr w:type="spellEnd"/>
           </w:p>
         </w:tc>
       </w:tr>
     </w:tbl>
+    <w:p/>
+    <w:p/>
+    <w:p/>
+    <w:p/>
+    <w:p/>
+    <w:p/>
     <w:p/>
     <w:tbl>
       <w:tblPr>
@@ -8052,6 +7989,7 @@
               <w:rPr>
                 <w:b/>
               </w:rPr>
+              <w:lastRenderedPageBreak/>
               <w:t>User Story-ID</w:t>
             </w:r>
           </w:p>
@@ -8100,7 +8038,6 @@
               <w:rPr>
                 <w:b/>
               </w:rPr>
-              <w:lastRenderedPageBreak/>
               <w:t>User Story-Beschreibung</w:t>
             </w:r>
           </w:p>
@@ -8360,36 +8297,13 @@
             <w:pPr>
               <w:spacing w:after="0" w:line="240" w:lineRule="auto"/>
             </w:pPr>
-            <w:proofErr w:type="spellStart"/>
             <w:r>
               <w:t>bMSC_CreateStudent</w:t>
             </w:r>
-            <w:proofErr w:type="spellEnd"/>
           </w:p>
         </w:tc>
       </w:tr>
     </w:tbl>
-    <w:p>
-      <w:pPr>
-        <w:tabs>
-          <w:tab w:val="left" w:pos="5184"/>
-        </w:tabs>
-      </w:pPr>
-    </w:p>
-    <w:p>
-      <w:pPr>
-        <w:tabs>
-          <w:tab w:val="left" w:pos="5184"/>
-        </w:tabs>
-      </w:pPr>
-    </w:p>
-    <w:p>
-      <w:pPr>
-        <w:tabs>
-          <w:tab w:val="left" w:pos="5184"/>
-        </w:tabs>
-      </w:pPr>
-    </w:p>
     <w:p>
       <w:pPr>
         <w:tabs>
@@ -8756,11 +8670,9 @@
             <w:pPr>
               <w:spacing w:after="0" w:line="240" w:lineRule="auto"/>
             </w:pPr>
-            <w:proofErr w:type="spellStart"/>
             <w:r>
               <w:t>bMSC_DeleteStudent</w:t>
             </w:r>
-            <w:proofErr w:type="spellEnd"/>
           </w:p>
         </w:tc>
       </w:tr>
@@ -9119,11 +9031,9 @@
             <w:pPr>
               <w:spacing w:after="0" w:line="240" w:lineRule="auto"/>
             </w:pPr>
-            <w:proofErr w:type="spellStart"/>
             <w:r>
               <w:t>bMSC_DeleteStudentFeedback</w:t>
             </w:r>
-            <w:proofErr w:type="spellEnd"/>
           </w:p>
         </w:tc>
       </w:tr>
@@ -9415,7 +9325,6 @@
               <w:rPr>
                 <w:b/>
               </w:rPr>
-              <w:lastRenderedPageBreak/>
               <w:t>Abhängigkeiten zu anderen User Stories</w:t>
             </w:r>
           </w:p>
@@ -9480,13 +9389,8 @@
             <w:pPr>
               <w:spacing w:after="0" w:line="240" w:lineRule="auto"/>
             </w:pPr>
-            <w:proofErr w:type="spellStart"/>
-            <w:r>
-              <w:t>bMSC_StudentInGroup</w:t>
-            </w:r>
-            <w:proofErr w:type="spellEnd"/>
-            <w:r>
-              <w:t xml:space="preserve"> </w:t>
+            <w:r>
+              <w:t xml:space="preserve">bMSC_StudentInGroup </w:t>
             </w:r>
           </w:p>
         </w:tc>
@@ -9539,6 +9443,7 @@
               <w:rPr>
                 <w:b/>
               </w:rPr>
+              <w:lastRenderedPageBreak/>
               <w:t>User Story-ID</w:t>
             </w:r>
           </w:p>
@@ -9849,17 +9754,13 @@
             <w:pPr>
               <w:spacing w:after="0" w:line="240" w:lineRule="auto"/>
             </w:pPr>
-            <w:proofErr w:type="spellStart"/>
             <w:r>
               <w:t>bMSC_GroupeInCGroupage</w:t>
             </w:r>
-            <w:proofErr w:type="spellEnd"/>
           </w:p>
         </w:tc>
       </w:tr>
     </w:tbl>
-    <w:p/>
-    <w:p/>
     <w:p/>
     <w:tbl>
       <w:tblPr>
@@ -10214,13 +10115,8 @@
             <w:pPr>
               <w:spacing w:after="0" w:line="240" w:lineRule="auto"/>
             </w:pPr>
-            <w:proofErr w:type="spellStart"/>
-            <w:r>
-              <w:t>bMSC_GroupageInSemester</w:t>
-            </w:r>
-            <w:proofErr w:type="spellEnd"/>
-            <w:r>
-              <w:t xml:space="preserve"> </w:t>
+            <w:r>
+              <w:t xml:space="preserve">bMSC_GroupageInSemester </w:t>
             </w:r>
           </w:p>
         </w:tc>
@@ -10580,13 +10476,8 @@
             <w:pPr>
               <w:spacing w:after="0" w:line="240" w:lineRule="auto"/>
             </w:pPr>
-            <w:proofErr w:type="spellStart"/>
-            <w:r>
-              <w:t>bMSC_Concurrency</w:t>
-            </w:r>
-            <w:proofErr w:type="spellEnd"/>
-            <w:r>
-              <w:t xml:space="preserve"> </w:t>
+            <w:r>
+              <w:t xml:space="preserve">bMSC_Concurrency </w:t>
             </w:r>
           </w:p>
         </w:tc>
@@ -10601,48 +10492,6 @@
       <w:r>
         <w:tab/>
       </w:r>
-    </w:p>
-    <w:p>
-      <w:pPr>
-        <w:tabs>
-          <w:tab w:val="left" w:pos="940"/>
-        </w:tabs>
-      </w:pPr>
-    </w:p>
-    <w:p>
-      <w:pPr>
-        <w:tabs>
-          <w:tab w:val="left" w:pos="940"/>
-        </w:tabs>
-      </w:pPr>
-    </w:p>
-    <w:p>
-      <w:pPr>
-        <w:tabs>
-          <w:tab w:val="left" w:pos="940"/>
-        </w:tabs>
-      </w:pPr>
-    </w:p>
-    <w:p>
-      <w:pPr>
-        <w:tabs>
-          <w:tab w:val="left" w:pos="940"/>
-        </w:tabs>
-      </w:pPr>
-    </w:p>
-    <w:p>
-      <w:pPr>
-        <w:tabs>
-          <w:tab w:val="left" w:pos="940"/>
-        </w:tabs>
-      </w:pPr>
-    </w:p>
-    <w:p>
-      <w:pPr>
-        <w:tabs>
-          <w:tab w:val="left" w:pos="940"/>
-        </w:tabs>
-      </w:pPr>
     </w:p>
     <w:p>
       <w:pPr>
@@ -10732,13 +10581,8 @@
       </w:r>
     </w:p>
     <w:p>
-      <w:proofErr w:type="spellStart"/>
       <w:r>
-        <w:t>hMSC</w:t>
-      </w:r>
-      <w:proofErr w:type="spellEnd"/>
-      <w:r>
-        <w:t>:</w:t>
+        <w:t>hMSC:</w:t>
       </w:r>
     </w:p>
     <w:p>
@@ -10746,7 +10590,6 @@
         <w:rPr>
           <w:noProof/>
         </w:rPr>
-        <w:lastRenderedPageBreak/>
         <w:drawing>
           <wp:inline distT="0" distB="101600" distL="0" distR="0">
             <wp:extent cx="4902200" cy="5054600"/>
@@ -10796,18 +10639,12 @@
     <w:p/>
     <w:p/>
     <w:p>
-      <w:proofErr w:type="spellStart"/>
       <w:r>
-        <w:t>bMSC’s</w:t>
-      </w:r>
-      <w:proofErr w:type="spellEnd"/>
-      <w:r>
-        <w:t>:</w:t>
+        <w:t>bMSC’s:</w:t>
       </w:r>
     </w:p>
     <w:p>
       <w:r>
-        <w:lastRenderedPageBreak/>
         <w:t>Erstellen einer Gruppe</w:t>
       </w:r>
       <w:r>
@@ -10871,7 +10708,6 @@
     </w:p>
     <w:p>
       <w:r>
-        <w:lastRenderedPageBreak/>
         <w:t xml:space="preserve">Dies ist repräsentativ für das Editieren eines Studenten, einer Klasse und eines Semesters, nur die jeweiligen Attribute ändern sich etwas. </w:t>
       </w:r>
     </w:p>
@@ -10926,7 +10762,6 @@
     <w:p/>
     <w:p>
       <w:r>
-        <w:lastRenderedPageBreak/>
         <w:t>Löschen einer Gruppe</w:t>
       </w:r>
       <w:r>
@@ -10996,7 +10831,6 @@
         <w:rPr>
           <w:noProof/>
         </w:rPr>
-        <w:lastRenderedPageBreak/>
         <w:drawing>
           <wp:inline distT="0" distB="101600" distL="0" distR="0">
             <wp:extent cx="5760720" cy="6284595"/>
@@ -11192,14 +11026,12 @@
                 <w:b/>
               </w:rPr>
             </w:pPr>
-            <w:proofErr w:type="spellStart"/>
             <w:r>
               <w:rPr>
                 <w:b/>
               </w:rPr>
               <w:t>Id</w:t>
             </w:r>
-            <w:proofErr w:type="spellEnd"/>
           </w:p>
         </w:tc>
         <w:tc>
@@ -11366,14 +11198,12 @@
                 <w:b/>
               </w:rPr>
             </w:pPr>
-            <w:proofErr w:type="spellStart"/>
             <w:r>
               <w:rPr>
                 <w:b/>
               </w:rPr>
               <w:t>referenz</w:t>
             </w:r>
-            <w:proofErr w:type="spellEnd"/>
           </w:p>
         </w:tc>
         <w:tc>
@@ -11644,19 +11474,9 @@
             <w:pPr>
               <w:spacing w:after="0" w:line="240" w:lineRule="auto"/>
             </w:pPr>
-            <w:proofErr w:type="spellStart"/>
-            <w:r>
-              <w:t>bMSCs</w:t>
-            </w:r>
-            <w:proofErr w:type="spellEnd"/>
-            <w:r>
-              <w:t xml:space="preserve">, </w:t>
-            </w:r>
-            <w:proofErr w:type="spellStart"/>
-            <w:r>
-              <w:t>hMSC</w:t>
-            </w:r>
-            <w:proofErr w:type="spellEnd"/>
+            <w:r>
+              <w:t>bMSCs, hMSC</w:t>
+            </w:r>
           </w:p>
         </w:tc>
         <w:tc>
@@ -11740,13 +11560,8 @@
               <w:spacing w:after="0" w:line="240" w:lineRule="auto"/>
             </w:pPr>
             <w:r>
-              <w:t xml:space="preserve">Erstellen des </w:t>
-            </w:r>
-            <w:proofErr w:type="spellStart"/>
-            <w:r>
-              <w:t>hMSCs</w:t>
-            </w:r>
-            <w:proofErr w:type="spellEnd"/>
+              <w:t>Erstellen des hMSCs</w:t>
+            </w:r>
           </w:p>
         </w:tc>
         <w:tc>
@@ -11804,11 +11619,9 @@
             <w:pPr>
               <w:spacing w:after="0" w:line="240" w:lineRule="auto"/>
             </w:pPr>
-            <w:proofErr w:type="spellStart"/>
             <w:r>
               <w:t>bMSCs</w:t>
             </w:r>
-            <w:proofErr w:type="spellEnd"/>
           </w:p>
         </w:tc>
         <w:tc>
@@ -11892,13 +11705,8 @@
               <w:spacing w:after="0" w:line="240" w:lineRule="auto"/>
             </w:pPr>
             <w:r>
-              <w:t xml:space="preserve">Erstellen der </w:t>
-            </w:r>
-            <w:proofErr w:type="spellStart"/>
-            <w:r>
-              <w:t>bMSCs</w:t>
-            </w:r>
-            <w:proofErr w:type="spellEnd"/>
+              <w:t>Erstellen der bMSCs</w:t>
+            </w:r>
           </w:p>
         </w:tc>
         <w:tc>
@@ -12700,11 +12508,9 @@
             <w:pPr>
               <w:spacing w:after="0" w:line="240" w:lineRule="auto"/>
             </w:pPr>
-            <w:proofErr w:type="spellStart"/>
             <w:r>
               <w:t>DBManager</w:t>
             </w:r>
-            <w:proofErr w:type="spellEnd"/>
           </w:p>
         </w:tc>
         <w:tc>
@@ -12827,13 +12633,8 @@
             <w:pPr>
               <w:spacing w:after="0" w:line="240" w:lineRule="auto"/>
             </w:pPr>
-            <w:proofErr w:type="spellStart"/>
-            <w:r>
-              <w:t>DBManager</w:t>
-            </w:r>
-            <w:proofErr w:type="spellEnd"/>
-            <w:r>
-              <w:t>, Modelle</w:t>
+            <w:r>
+              <w:t>DBManager, Modelle</w:t>
             </w:r>
           </w:p>
         </w:tc>
@@ -12852,11 +12653,9 @@
             <w:pPr>
               <w:spacing w:after="0" w:line="240" w:lineRule="auto"/>
             </w:pPr>
-            <w:proofErr w:type="spellStart"/>
             <w:r>
               <w:t>DBUtils</w:t>
             </w:r>
-            <w:proofErr w:type="spellEnd"/>
           </w:p>
         </w:tc>
         <w:tc>
@@ -13139,11 +12938,9 @@
             <w:pPr>
               <w:spacing w:after="0" w:line="240" w:lineRule="auto"/>
             </w:pPr>
-            <w:proofErr w:type="spellStart"/>
             <w:r>
               <w:t>SemesterModel</w:t>
             </w:r>
-            <w:proofErr w:type="spellEnd"/>
           </w:p>
         </w:tc>
         <w:tc>
@@ -13161,11 +12958,9 @@
             <w:pPr>
               <w:spacing w:after="0" w:line="240" w:lineRule="auto"/>
             </w:pPr>
-            <w:proofErr w:type="spellStart"/>
             <w:r>
               <w:t>CreateSemesterController</w:t>
             </w:r>
-            <w:proofErr w:type="spellEnd"/>
           </w:p>
         </w:tc>
         <w:tc>
@@ -13288,11 +13083,9 @@
             <w:pPr>
               <w:spacing w:after="0" w:line="240" w:lineRule="auto"/>
             </w:pPr>
-            <w:proofErr w:type="spellStart"/>
             <w:r>
               <w:t>SemesterModel</w:t>
             </w:r>
-            <w:proofErr w:type="spellEnd"/>
           </w:p>
         </w:tc>
         <w:tc>
@@ -13310,11 +13103,9 @@
             <w:pPr>
               <w:spacing w:after="0" w:line="240" w:lineRule="auto"/>
             </w:pPr>
-            <w:proofErr w:type="spellStart"/>
             <w:r>
               <w:t>EditSemesterController</w:t>
             </w:r>
-            <w:proofErr w:type="spellEnd"/>
           </w:p>
         </w:tc>
         <w:tc>
@@ -13437,11 +13228,9 @@
             <w:pPr>
               <w:spacing w:after="0" w:line="240" w:lineRule="auto"/>
             </w:pPr>
-            <w:proofErr w:type="spellStart"/>
             <w:r>
               <w:t>GroupageModel</w:t>
             </w:r>
-            <w:proofErr w:type="spellEnd"/>
           </w:p>
         </w:tc>
         <w:tc>
@@ -13459,11 +13248,9 @@
             <w:pPr>
               <w:spacing w:after="0" w:line="240" w:lineRule="auto"/>
             </w:pPr>
-            <w:proofErr w:type="spellStart"/>
             <w:r>
               <w:t>CreateGroupageController</w:t>
             </w:r>
-            <w:proofErr w:type="spellEnd"/>
           </w:p>
         </w:tc>
         <w:tc>
@@ -13586,11 +13373,9 @@
             <w:pPr>
               <w:spacing w:after="0" w:line="240" w:lineRule="auto"/>
             </w:pPr>
-            <w:proofErr w:type="spellStart"/>
             <w:r>
               <w:t>GroupageModel</w:t>
             </w:r>
-            <w:proofErr w:type="spellEnd"/>
           </w:p>
         </w:tc>
         <w:tc>
@@ -13608,11 +13393,9 @@
             <w:pPr>
               <w:spacing w:after="0" w:line="240" w:lineRule="auto"/>
             </w:pPr>
-            <w:proofErr w:type="spellStart"/>
             <w:r>
               <w:t>EditGroupageController</w:t>
             </w:r>
-            <w:proofErr w:type="spellEnd"/>
           </w:p>
         </w:tc>
         <w:tc>
@@ -13735,11 +13518,9 @@
             <w:pPr>
               <w:spacing w:after="0" w:line="240" w:lineRule="auto"/>
             </w:pPr>
-            <w:proofErr w:type="spellStart"/>
             <w:r>
               <w:t>GroupModel</w:t>
             </w:r>
-            <w:proofErr w:type="spellEnd"/>
           </w:p>
         </w:tc>
         <w:tc>
@@ -13757,11 +13538,9 @@
             <w:pPr>
               <w:spacing w:after="0" w:line="240" w:lineRule="auto"/>
             </w:pPr>
-            <w:proofErr w:type="spellStart"/>
             <w:r>
               <w:t>CreateGroupController</w:t>
             </w:r>
-            <w:proofErr w:type="spellEnd"/>
           </w:p>
         </w:tc>
         <w:tc>
@@ -13884,11 +13663,9 @@
             <w:pPr>
               <w:spacing w:after="0" w:line="240" w:lineRule="auto"/>
             </w:pPr>
-            <w:proofErr w:type="spellStart"/>
             <w:r>
               <w:t>GroupModel</w:t>
             </w:r>
-            <w:proofErr w:type="spellEnd"/>
           </w:p>
         </w:tc>
         <w:tc>
@@ -13906,11 +13683,9 @@
             <w:pPr>
               <w:spacing w:after="0" w:line="240" w:lineRule="auto"/>
             </w:pPr>
-            <w:proofErr w:type="spellStart"/>
             <w:r>
               <w:t>EditGroupController</w:t>
             </w:r>
-            <w:proofErr w:type="spellEnd"/>
           </w:p>
         </w:tc>
         <w:tc>
@@ -14033,11 +13808,9 @@
             <w:pPr>
               <w:spacing w:after="0" w:line="240" w:lineRule="auto"/>
             </w:pPr>
-            <w:proofErr w:type="spellStart"/>
             <w:r>
               <w:t>StudentModel</w:t>
             </w:r>
-            <w:proofErr w:type="spellEnd"/>
           </w:p>
         </w:tc>
         <w:tc>
@@ -14055,11 +13828,9 @@
             <w:pPr>
               <w:spacing w:after="0" w:line="240" w:lineRule="auto"/>
             </w:pPr>
-            <w:proofErr w:type="spellStart"/>
             <w:r>
               <w:t>CreateStudentController</w:t>
             </w:r>
-            <w:proofErr w:type="spellEnd"/>
           </w:p>
         </w:tc>
         <w:tc>
@@ -14185,11 +13956,9 @@
             <w:pPr>
               <w:spacing w:after="0" w:line="240" w:lineRule="auto"/>
             </w:pPr>
-            <w:proofErr w:type="spellStart"/>
             <w:r>
               <w:t>StudentModel</w:t>
             </w:r>
-            <w:proofErr w:type="spellEnd"/>
           </w:p>
         </w:tc>
         <w:tc>
@@ -14207,11 +13976,9 @@
             <w:pPr>
               <w:spacing w:after="0" w:line="240" w:lineRule="auto"/>
             </w:pPr>
-            <w:proofErr w:type="spellStart"/>
             <w:r>
               <w:t>EditStudentController</w:t>
             </w:r>
-            <w:proofErr w:type="spellEnd"/>
           </w:p>
         </w:tc>
         <w:tc>
@@ -14334,19 +14101,9 @@
             <w:pPr>
               <w:spacing w:after="0" w:line="240" w:lineRule="auto"/>
             </w:pPr>
-            <w:proofErr w:type="spellStart"/>
-            <w:r>
-              <w:t>HashUtils</w:t>
-            </w:r>
-            <w:proofErr w:type="spellEnd"/>
-            <w:r>
-              <w:t xml:space="preserve">, </w:t>
-            </w:r>
-            <w:proofErr w:type="spellStart"/>
-            <w:r>
-              <w:t>UserModel</w:t>
-            </w:r>
-            <w:proofErr w:type="spellEnd"/>
+            <w:r>
+              <w:t>HashUtils, UserModel</w:t>
+            </w:r>
           </w:p>
         </w:tc>
         <w:tc>
@@ -14364,11 +14121,9 @@
             <w:pPr>
               <w:spacing w:after="0" w:line="240" w:lineRule="auto"/>
             </w:pPr>
-            <w:proofErr w:type="spellStart"/>
             <w:r>
               <w:t>LoginController</w:t>
             </w:r>
-            <w:proofErr w:type="spellEnd"/>
           </w:p>
         </w:tc>
         <w:tc>
@@ -14516,11 +14271,9 @@
             <w:pPr>
               <w:spacing w:after="0" w:line="240" w:lineRule="auto"/>
             </w:pPr>
-            <w:proofErr w:type="spellStart"/>
             <w:r>
               <w:t>HomeViewController</w:t>
             </w:r>
-            <w:proofErr w:type="spellEnd"/>
           </w:p>
         </w:tc>
         <w:tc>
@@ -14805,11 +14558,9 @@
             <w:pPr>
               <w:spacing w:after="0" w:line="240" w:lineRule="auto"/>
             </w:pPr>
-            <w:proofErr w:type="spellStart"/>
             <w:r>
               <w:t>SemesterModel</w:t>
             </w:r>
-            <w:proofErr w:type="spellEnd"/>
           </w:p>
         </w:tc>
         <w:tc>
@@ -14952,11 +14703,9 @@
             <w:pPr>
               <w:spacing w:after="0" w:line="240" w:lineRule="auto"/>
             </w:pPr>
-            <w:proofErr w:type="spellStart"/>
             <w:r>
               <w:t>GroupageModel</w:t>
             </w:r>
-            <w:proofErr w:type="spellEnd"/>
           </w:p>
         </w:tc>
         <w:tc>
@@ -15099,11 +14848,9 @@
             <w:pPr>
               <w:spacing w:after="0" w:line="240" w:lineRule="auto"/>
             </w:pPr>
-            <w:proofErr w:type="spellStart"/>
             <w:r>
               <w:t>GroupModel</w:t>
             </w:r>
-            <w:proofErr w:type="spellEnd"/>
           </w:p>
         </w:tc>
         <w:tc>
@@ -15246,11 +14993,9 @@
             <w:pPr>
               <w:spacing w:after="0" w:line="240" w:lineRule="auto"/>
             </w:pPr>
-            <w:proofErr w:type="spellStart"/>
             <w:r>
               <w:t>StudentModel</w:t>
             </w:r>
-            <w:proofErr w:type="spellEnd"/>
           </w:p>
         </w:tc>
         <w:tc>
@@ -15393,11 +15138,9 @@
             <w:pPr>
               <w:spacing w:after="0" w:line="240" w:lineRule="auto"/>
             </w:pPr>
-            <w:proofErr w:type="spellStart"/>
             <w:r>
               <w:t>PersonModel</w:t>
             </w:r>
-            <w:proofErr w:type="spellEnd"/>
           </w:p>
         </w:tc>
         <w:tc>
@@ -15540,11 +15283,9 @@
             <w:pPr>
               <w:spacing w:after="0" w:line="240" w:lineRule="auto"/>
             </w:pPr>
-            <w:proofErr w:type="spellStart"/>
             <w:r>
               <w:t>UserModel</w:t>
             </w:r>
-            <w:proofErr w:type="spellEnd"/>
           </w:p>
         </w:tc>
         <w:tc>
@@ -15616,14 +15357,12 @@
                 <w:b/>
               </w:rPr>
             </w:pPr>
-            <w:proofErr w:type="spellStart"/>
             <w:r>
               <w:rPr>
                 <w:b/>
               </w:rPr>
               <w:t>Utils</w:t>
             </w:r>
-            <w:proofErr w:type="spellEnd"/>
           </w:p>
         </w:tc>
         <w:tc>
@@ -15811,11 +15550,9 @@
             <w:pPr>
               <w:spacing w:after="0" w:line="240" w:lineRule="auto"/>
             </w:pPr>
-            <w:proofErr w:type="spellStart"/>
             <w:r>
               <w:t>DBManager</w:t>
             </w:r>
-            <w:proofErr w:type="spellEnd"/>
           </w:p>
         </w:tc>
         <w:tc>
@@ -15833,11 +15570,9 @@
             <w:pPr>
               <w:spacing w:after="0" w:line="240" w:lineRule="auto"/>
             </w:pPr>
-            <w:proofErr w:type="spellStart"/>
             <w:r>
               <w:t>DBUtils</w:t>
             </w:r>
-            <w:proofErr w:type="spellEnd"/>
           </w:p>
         </w:tc>
         <w:tc>
@@ -15960,11 +15695,9 @@
             <w:pPr>
               <w:spacing w:after="0" w:line="240" w:lineRule="auto"/>
             </w:pPr>
-            <w:proofErr w:type="spellStart"/>
             <w:r>
               <w:t>DBManager</w:t>
             </w:r>
-            <w:proofErr w:type="spellEnd"/>
           </w:p>
         </w:tc>
         <w:tc>
@@ -15982,11 +15715,9 @@
             <w:pPr>
               <w:spacing w:after="0" w:line="240" w:lineRule="auto"/>
             </w:pPr>
-            <w:proofErr w:type="spellStart"/>
             <w:r>
               <w:t>HashUtils</w:t>
             </w:r>
-            <w:proofErr w:type="spellEnd"/>
           </w:p>
         </w:tc>
         <w:tc>
@@ -16129,11 +15860,9 @@
             <w:pPr>
               <w:spacing w:after="0" w:line="240" w:lineRule="auto"/>
             </w:pPr>
-            <w:proofErr w:type="spellStart"/>
             <w:r>
               <w:t>SceneManager</w:t>
             </w:r>
-            <w:proofErr w:type="spellEnd"/>
           </w:p>
         </w:tc>
         <w:tc>
@@ -16916,14 +16645,12 @@
                 <w:rFonts w:asciiTheme="majorHAnsi" w:hAnsiTheme="majorHAnsi" w:cstheme="majorHAnsi"/>
               </w:rPr>
             </w:pPr>
-            <w:proofErr w:type="spellStart"/>
             <w:r>
               <w:rPr>
                 <w:rFonts w:asciiTheme="majorHAnsi" w:hAnsiTheme="majorHAnsi" w:cstheme="majorHAnsi"/>
               </w:rPr>
               <w:t>bMSC_Register</w:t>
             </w:r>
-            <w:proofErr w:type="spellEnd"/>
           </w:p>
         </w:tc>
       </w:tr>
@@ -17335,14 +17062,12 @@
                 <w:rFonts w:asciiTheme="majorHAnsi" w:hAnsiTheme="majorHAnsi" w:cstheme="majorHAnsi"/>
               </w:rPr>
             </w:pPr>
-            <w:proofErr w:type="spellStart"/>
             <w:r>
               <w:rPr>
                 <w:rFonts w:asciiTheme="majorHAnsi" w:hAnsiTheme="majorHAnsi" w:cstheme="majorHAnsi"/>
               </w:rPr>
               <w:t>bMSC_User_Admin</w:t>
             </w:r>
-            <w:proofErr w:type="spellEnd"/>
           </w:p>
         </w:tc>
       </w:tr>
@@ -17760,14 +17485,12 @@
                 <w:rFonts w:asciiTheme="majorHAnsi" w:hAnsiTheme="majorHAnsi" w:cstheme="majorHAnsi"/>
               </w:rPr>
             </w:pPr>
-            <w:proofErr w:type="spellStart"/>
             <w:r>
               <w:rPr>
                 <w:rFonts w:asciiTheme="majorHAnsi" w:hAnsiTheme="majorHAnsi" w:cstheme="majorHAnsi"/>
               </w:rPr>
               <w:t>bMSC_UserDelete</w:t>
             </w:r>
-            <w:proofErr w:type="spellEnd"/>
           </w:p>
         </w:tc>
       </w:tr>
@@ -18221,14 +17944,12 @@
                 <w:rFonts w:asciiTheme="majorHAnsi" w:hAnsiTheme="majorHAnsi" w:cstheme="majorHAnsi"/>
               </w:rPr>
             </w:pPr>
-            <w:proofErr w:type="spellStart"/>
             <w:r>
               <w:rPr>
                 <w:rFonts w:asciiTheme="majorHAnsi" w:hAnsiTheme="majorHAnsi" w:cstheme="majorHAnsi"/>
               </w:rPr>
               <w:t>bMSC_InviteCodeRegister</w:t>
             </w:r>
-            <w:proofErr w:type="spellEnd"/>
           </w:p>
         </w:tc>
       </w:tr>
@@ -18660,14 +18381,12 @@
                 <w:rFonts w:asciiTheme="majorHAnsi" w:hAnsiTheme="majorHAnsi" w:cstheme="majorHAnsi"/>
               </w:rPr>
             </w:pPr>
-            <w:proofErr w:type="spellStart"/>
             <w:r>
               <w:rPr>
                 <w:rFonts w:asciiTheme="majorHAnsi" w:hAnsiTheme="majorHAnsi" w:cstheme="majorHAnsi"/>
               </w:rPr>
               <w:t>bMSC_CreateInviteCode</w:t>
             </w:r>
-            <w:proofErr w:type="spellEnd"/>
           </w:p>
         </w:tc>
       </w:tr>
@@ -19085,14 +18804,12 @@
                 <w:rFonts w:asciiTheme="majorHAnsi" w:hAnsiTheme="majorHAnsi" w:cstheme="majorHAnsi"/>
               </w:rPr>
             </w:pPr>
-            <w:proofErr w:type="spellStart"/>
             <w:r>
               <w:rPr>
                 <w:rFonts w:asciiTheme="majorHAnsi" w:hAnsiTheme="majorHAnsi" w:cstheme="majorHAnsi"/>
               </w:rPr>
               <w:t>bMSC_EditUser</w:t>
             </w:r>
-            <w:proofErr w:type="spellEnd"/>
           </w:p>
         </w:tc>
       </w:tr>
@@ -19516,14 +19233,12 @@
                 <w:rFonts w:asciiTheme="majorHAnsi" w:hAnsiTheme="majorHAnsi" w:cstheme="majorHAnsi"/>
               </w:rPr>
             </w:pPr>
-            <w:proofErr w:type="spellStart"/>
             <w:r>
               <w:rPr>
                 <w:rFonts w:asciiTheme="majorHAnsi" w:hAnsiTheme="majorHAnsi" w:cstheme="majorHAnsi"/>
               </w:rPr>
               <w:t>bMSC_RestoreSession</w:t>
             </w:r>
-            <w:proofErr w:type="spellEnd"/>
           </w:p>
         </w:tc>
       </w:tr>
@@ -19947,14 +19662,12 @@
                 <w:rFonts w:asciiTheme="majorHAnsi" w:hAnsiTheme="majorHAnsi" w:cstheme="majorHAnsi"/>
               </w:rPr>
             </w:pPr>
-            <w:proofErr w:type="spellStart"/>
             <w:r>
               <w:rPr>
                 <w:rFonts w:asciiTheme="majorHAnsi" w:hAnsiTheme="majorHAnsi" w:cstheme="majorHAnsi"/>
               </w:rPr>
               <w:t>bMSC_CreateWeekPlan</w:t>
             </w:r>
-            <w:proofErr w:type="spellEnd"/>
           </w:p>
         </w:tc>
       </w:tr>
@@ -20410,14 +20123,12 @@
                 <w:rFonts w:asciiTheme="majorHAnsi" w:hAnsiTheme="majorHAnsi" w:cstheme="majorHAnsi"/>
               </w:rPr>
             </w:pPr>
-            <w:proofErr w:type="spellStart"/>
             <w:r>
               <w:rPr>
                 <w:rFonts w:asciiTheme="majorHAnsi" w:hAnsiTheme="majorHAnsi" w:cstheme="majorHAnsi"/>
               </w:rPr>
               <w:t>bMSC_EditWeekPlan</w:t>
             </w:r>
-            <w:proofErr w:type="spellEnd"/>
           </w:p>
         </w:tc>
       </w:tr>
@@ -20849,14 +20560,12 @@
                 <w:rFonts w:asciiTheme="majorHAnsi" w:hAnsiTheme="majorHAnsi" w:cstheme="majorHAnsi"/>
               </w:rPr>
             </w:pPr>
-            <w:proofErr w:type="spellStart"/>
             <w:r>
               <w:rPr>
                 <w:rFonts w:asciiTheme="majorHAnsi" w:hAnsiTheme="majorHAnsi" w:cstheme="majorHAnsi"/>
               </w:rPr>
               <w:t>bMSC_CreateSemesterPlan</w:t>
             </w:r>
-            <w:proofErr w:type="spellEnd"/>
           </w:p>
         </w:tc>
       </w:tr>
@@ -21283,14 +20992,12 @@
                 <w:rFonts w:asciiTheme="majorHAnsi" w:hAnsiTheme="majorHAnsi" w:cstheme="majorHAnsi"/>
               </w:rPr>
             </w:pPr>
-            <w:proofErr w:type="spellStart"/>
             <w:r>
               <w:rPr>
                 <w:rFonts w:asciiTheme="majorHAnsi" w:hAnsiTheme="majorHAnsi" w:cstheme="majorHAnsi"/>
               </w:rPr>
               <w:t>bMSC_EditSemesterPlan</w:t>
             </w:r>
-            <w:proofErr w:type="spellEnd"/>
           </w:p>
         </w:tc>
       </w:tr>
@@ -21721,14 +21428,12 @@
                 <w:rFonts w:asciiTheme="majorHAnsi" w:hAnsiTheme="majorHAnsi" w:cstheme="majorHAnsi"/>
               </w:rPr>
             </w:pPr>
-            <w:proofErr w:type="spellStart"/>
             <w:r>
               <w:rPr>
                 <w:rFonts w:asciiTheme="majorHAnsi" w:hAnsiTheme="majorHAnsi" w:cstheme="majorHAnsi"/>
               </w:rPr>
               <w:t>bMSC_CreateTardyPlan</w:t>
             </w:r>
-            <w:proofErr w:type="spellEnd"/>
           </w:p>
         </w:tc>
       </w:tr>
@@ -22151,14 +21856,12 @@
                 <w:rFonts w:asciiTheme="majorHAnsi" w:hAnsiTheme="majorHAnsi" w:cstheme="majorHAnsi"/>
               </w:rPr>
             </w:pPr>
-            <w:proofErr w:type="spellStart"/>
             <w:r>
               <w:rPr>
                 <w:rFonts w:asciiTheme="majorHAnsi" w:hAnsiTheme="majorHAnsi" w:cstheme="majorHAnsi"/>
               </w:rPr>
               <w:t>bMSC_EdditTardyPlan</w:t>
             </w:r>
-            <w:proofErr w:type="spellEnd"/>
           </w:p>
         </w:tc>
       </w:tr>
@@ -22587,14 +22290,12 @@
                 <w:rFonts w:asciiTheme="majorHAnsi" w:hAnsiTheme="majorHAnsi" w:cstheme="majorHAnsi"/>
               </w:rPr>
             </w:pPr>
-            <w:proofErr w:type="spellStart"/>
             <w:r>
               <w:rPr>
                 <w:rFonts w:asciiTheme="majorHAnsi" w:hAnsiTheme="majorHAnsi" w:cstheme="majorHAnsi"/>
               </w:rPr>
               <w:t>bMSC_NotesList</w:t>
             </w:r>
-            <w:proofErr w:type="spellEnd"/>
           </w:p>
         </w:tc>
       </w:tr>
@@ -23043,14 +22744,12 @@
                 <w:rFonts w:asciiTheme="majorHAnsi" w:hAnsiTheme="majorHAnsi" w:cstheme="majorHAnsi"/>
               </w:rPr>
             </w:pPr>
-            <w:proofErr w:type="spellStart"/>
             <w:r>
               <w:rPr>
                 <w:rFonts w:asciiTheme="majorHAnsi" w:hAnsiTheme="majorHAnsi" w:cstheme="majorHAnsi"/>
               </w:rPr>
               <w:t>bMSC_NotesList</w:t>
             </w:r>
-            <w:proofErr w:type="spellEnd"/>
           </w:p>
         </w:tc>
       </w:tr>
@@ -23539,14 +23238,12 @@
                 <w:rFonts w:asciiTheme="majorHAnsi" w:hAnsiTheme="majorHAnsi" w:cstheme="majorHAnsi"/>
               </w:rPr>
             </w:pPr>
-            <w:proofErr w:type="spellStart"/>
             <w:r>
               <w:rPr>
                 <w:rFonts w:asciiTheme="majorHAnsi" w:hAnsiTheme="majorHAnsi" w:cstheme="majorHAnsi"/>
               </w:rPr>
               <w:t>bMSC_NotesList</w:t>
             </w:r>
-            <w:proofErr w:type="spellEnd"/>
           </w:p>
         </w:tc>
       </w:tr>
@@ -23984,14 +23681,12 @@
                 <w:rFonts w:asciiTheme="majorHAnsi" w:hAnsiTheme="majorHAnsi" w:cstheme="majorHAnsi"/>
               </w:rPr>
             </w:pPr>
-            <w:proofErr w:type="spellStart"/>
             <w:r>
               <w:rPr>
                 <w:rFonts w:asciiTheme="majorHAnsi" w:hAnsiTheme="majorHAnsi" w:cstheme="majorHAnsi"/>
               </w:rPr>
               <w:t>bMSC_NotesList</w:t>
             </w:r>
-            <w:proofErr w:type="spellEnd"/>
           </w:p>
         </w:tc>
       </w:tr>
@@ -24402,14 +24097,12 @@
                 <w:rFonts w:asciiTheme="majorHAnsi" w:hAnsiTheme="majorHAnsi" w:cstheme="majorHAnsi"/>
               </w:rPr>
             </w:pPr>
-            <w:proofErr w:type="spellStart"/>
             <w:r>
               <w:rPr>
                 <w:rFonts w:asciiTheme="majorHAnsi" w:hAnsiTheme="majorHAnsi" w:cstheme="majorHAnsi"/>
               </w:rPr>
               <w:t>bMSC_Nachricht_senden</w:t>
             </w:r>
-            <w:proofErr w:type="spellEnd"/>
           </w:p>
         </w:tc>
       </w:tr>
@@ -24811,14 +24504,12 @@
                 <w:rFonts w:asciiTheme="majorHAnsi" w:hAnsiTheme="majorHAnsi" w:cstheme="majorHAnsi"/>
               </w:rPr>
             </w:pPr>
-            <w:proofErr w:type="spellStart"/>
             <w:r>
               <w:rPr>
                 <w:rFonts w:asciiTheme="majorHAnsi" w:hAnsiTheme="majorHAnsi" w:cstheme="majorHAnsi"/>
               </w:rPr>
               <w:t>bMSC_Nachricht_empfangen</w:t>
             </w:r>
-            <w:proofErr w:type="spellEnd"/>
           </w:p>
         </w:tc>
       </w:tr>
@@ -25237,14 +24928,12 @@
                 <w:rFonts w:asciiTheme="majorHAnsi" w:hAnsiTheme="majorHAnsi" w:cstheme="majorHAnsi"/>
               </w:rPr>
             </w:pPr>
-            <w:proofErr w:type="spellStart"/>
             <w:r>
               <w:rPr>
                 <w:rFonts w:asciiTheme="majorHAnsi" w:hAnsiTheme="majorHAnsi" w:cstheme="majorHAnsi"/>
               </w:rPr>
               <w:t>bMSC_Nachricht_empfangen</w:t>
             </w:r>
-            <w:proofErr w:type="spellEnd"/>
           </w:p>
         </w:tc>
       </w:tr>
@@ -25546,16 +25235,8 @@
               <w:rPr>
                 <w:rFonts w:asciiTheme="majorHAnsi" w:hAnsiTheme="majorHAnsi" w:cstheme="majorHAnsi"/>
               </w:rPr>
-              <w:t xml:space="preserve">Dave </w:t>
-            </w:r>
-            <w:proofErr w:type="spellStart"/>
-            <w:r>
-              <w:rPr>
-                <w:rFonts w:asciiTheme="majorHAnsi" w:hAnsiTheme="majorHAnsi" w:cstheme="majorHAnsi"/>
-              </w:rPr>
-              <w:t>Makila</w:t>
-            </w:r>
-            <w:proofErr w:type="spellEnd"/>
+              <w:t>Dave Makila</w:t>
+            </w:r>
           </w:p>
         </w:tc>
       </w:tr>
@@ -25660,14 +25341,12 @@
                 <w:rFonts w:asciiTheme="majorHAnsi" w:hAnsiTheme="majorHAnsi" w:cstheme="majorHAnsi"/>
               </w:rPr>
             </w:pPr>
-            <w:proofErr w:type="spellStart"/>
             <w:r>
               <w:rPr>
                 <w:rFonts w:asciiTheme="majorHAnsi" w:hAnsiTheme="majorHAnsi" w:cstheme="majorHAnsi"/>
               </w:rPr>
               <w:t>bMSC_CreateTermplan</w:t>
             </w:r>
-            <w:proofErr w:type="spellEnd"/>
           </w:p>
         </w:tc>
       </w:tr>
@@ -25963,16 +25642,8 @@
               <w:rPr>
                 <w:rFonts w:asciiTheme="majorHAnsi" w:hAnsiTheme="majorHAnsi" w:cstheme="majorHAnsi"/>
               </w:rPr>
-              <w:t xml:space="preserve">Dave </w:t>
-            </w:r>
-            <w:proofErr w:type="spellStart"/>
-            <w:r>
-              <w:rPr>
-                <w:rFonts w:asciiTheme="majorHAnsi" w:hAnsiTheme="majorHAnsi" w:cstheme="majorHAnsi"/>
-              </w:rPr>
-              <w:t>Makila</w:t>
-            </w:r>
-            <w:proofErr w:type="spellEnd"/>
+              <w:t>Dave Makila</w:t>
+            </w:r>
           </w:p>
         </w:tc>
       </w:tr>
@@ -26077,7 +25748,6 @@
                 <w:rFonts w:asciiTheme="majorHAnsi" w:hAnsiTheme="majorHAnsi" w:cstheme="majorHAnsi"/>
               </w:rPr>
             </w:pPr>
-            <w:proofErr w:type="spellStart"/>
             <w:r>
               <w:rPr>
                 <w:rFonts w:asciiTheme="majorHAnsi" w:hAnsiTheme="majorHAnsi" w:cstheme="majorHAnsi"/>
@@ -26090,7 +25760,6 @@
               </w:rPr>
               <w:t>EditTermplan</w:t>
             </w:r>
-            <w:proofErr w:type="spellEnd"/>
           </w:p>
         </w:tc>
       </w:tr>
@@ -26153,19 +25822,6 @@
         </w:rPr>
         <w:lastRenderedPageBreak/>
         <w:t>MSCs</w:t>
-      </w:r>
-    </w:p>
-    <w:p>
-      <w:r>
-        <w:t xml:space="preserve">MSC-Diagramme inkl. Bezeichner und, falls nötig, erläuterndem Text (beispielsweise getroffene </w:t>
-      </w:r>
-      <w:proofErr w:type="spellStart"/>
-      <w:r>
-        <w:t>Anahmen</w:t>
-      </w:r>
-      <w:proofErr w:type="spellEnd"/>
-      <w:r>
-        <w:t>)</w:t>
       </w:r>
     </w:p>
     <w:p/>
@@ -27324,6 +26980,7 @@
           <w:b/>
           <w:sz w:val="32"/>
           <w:szCs w:val="32"/>
+          <w:lang w:val="en-US"/>
         </w:rPr>
       </w:pPr>
       <w:r>
@@ -27331,28 +26988,11 @@
           <w:b/>
           <w:sz w:val="32"/>
           <w:szCs w:val="32"/>
+          <w:lang w:val="en-US"/>
         </w:rPr>
         <w:lastRenderedPageBreak/>
-        <w:t>Edit</w:t>
+        <w:t>Edit Termtable</w:t>
       </w:r>
-      <w:r>
-        <w:rPr>
-          <w:b/>
-          <w:sz w:val="32"/>
-          <w:szCs w:val="32"/>
-        </w:rPr>
-        <w:t xml:space="preserve"> </w:t>
-      </w:r>
-      <w:proofErr w:type="spellStart"/>
-      <w:r>
-        <w:rPr>
-          <w:b/>
-          <w:sz w:val="32"/>
-          <w:szCs w:val="32"/>
-        </w:rPr>
-        <w:t>Termtable</w:t>
-      </w:r>
-      <w:proofErr w:type="spellEnd"/>
       <w:r>
         <w:rPr>
           <w:b/>
@@ -27410,6 +27050,7 @@
           <w:b/>
           <w:sz w:val="32"/>
           <w:szCs w:val="32"/>
+          <w:lang w:val="en-US"/>
         </w:rPr>
       </w:pPr>
     </w:p>
@@ -27420,6 +27061,7 @@
           <w:b/>
           <w:sz w:val="32"/>
           <w:szCs w:val="32"/>
+          <w:lang w:val="en-US"/>
         </w:rPr>
       </w:pPr>
     </w:p>
@@ -27430,6 +27072,7 @@
           <w:b/>
           <w:sz w:val="32"/>
           <w:szCs w:val="32"/>
+          <w:lang w:val="en-US"/>
         </w:rPr>
       </w:pPr>
     </w:p>
@@ -27440,6 +27083,7 @@
           <w:b/>
           <w:sz w:val="32"/>
           <w:szCs w:val="32"/>
+          <w:lang w:val="en-US"/>
         </w:rPr>
       </w:pPr>
     </w:p>
@@ -27450,6 +27094,7 @@
           <w:b/>
           <w:sz w:val="32"/>
           <w:szCs w:val="32"/>
+          <w:lang w:val="en-US"/>
         </w:rPr>
       </w:pPr>
     </w:p>
@@ -27460,6 +27105,7 @@
           <w:b/>
           <w:sz w:val="32"/>
           <w:szCs w:val="32"/>
+          <w:lang w:val="en-US"/>
         </w:rPr>
       </w:pPr>
     </w:p>
@@ -27470,6 +27116,7 @@
           <w:b/>
           <w:sz w:val="32"/>
           <w:szCs w:val="32"/>
+          <w:lang w:val="en-US"/>
         </w:rPr>
       </w:pPr>
     </w:p>
@@ -27480,6 +27127,7 @@
           <w:b/>
           <w:sz w:val="32"/>
           <w:szCs w:val="32"/>
+          <w:lang w:val="en-US"/>
         </w:rPr>
       </w:pPr>
     </w:p>
@@ -27490,6 +27138,7 @@
           <w:b/>
           <w:sz w:val="32"/>
           <w:szCs w:val="32"/>
+          <w:lang w:val="en-US"/>
         </w:rPr>
       </w:pPr>
     </w:p>
@@ -27500,6 +27149,7 @@
           <w:b/>
           <w:sz w:val="32"/>
           <w:szCs w:val="32"/>
+          <w:lang w:val="en-US"/>
         </w:rPr>
       </w:pPr>
     </w:p>
@@ -27510,6 +27160,7 @@
           <w:b/>
           <w:sz w:val="32"/>
           <w:szCs w:val="32"/>
+          <w:lang w:val="en-US"/>
         </w:rPr>
       </w:pPr>
     </w:p>
@@ -27520,6 +27171,7 @@
           <w:b/>
           <w:sz w:val="32"/>
           <w:szCs w:val="32"/>
+          <w:lang w:val="en-US"/>
         </w:rPr>
       </w:pPr>
     </w:p>
@@ -27530,6 +27182,7 @@
           <w:b/>
           <w:sz w:val="32"/>
           <w:szCs w:val="32"/>
+          <w:lang w:val="en-US"/>
         </w:rPr>
       </w:pPr>
     </w:p>
@@ -27540,6 +27193,7 @@
           <w:b/>
           <w:sz w:val="32"/>
           <w:szCs w:val="32"/>
+          <w:lang w:val="en-US"/>
         </w:rPr>
       </w:pPr>
       <w:r>
@@ -27547,20 +27201,11 @@
           <w:b/>
           <w:sz w:val="32"/>
           <w:szCs w:val="32"/>
+          <w:lang w:val="en-US"/>
         </w:rPr>
         <w:lastRenderedPageBreak/>
-        <w:t xml:space="preserve">Create </w:t>
+        <w:t>Create Timetable</w:t>
       </w:r>
-      <w:proofErr w:type="spellStart"/>
-      <w:r>
-        <w:rPr>
-          <w:b/>
-          <w:sz w:val="32"/>
-          <w:szCs w:val="32"/>
-        </w:rPr>
-        <w:t>Timetable</w:t>
-      </w:r>
-      <w:proofErr w:type="spellEnd"/>
       <w:r>
         <w:rPr>
           <w:b/>
@@ -27618,6 +27263,7 @@
           <w:b/>
           <w:sz w:val="32"/>
           <w:szCs w:val="32"/>
+          <w:lang w:val="en-US"/>
         </w:rPr>
       </w:pPr>
     </w:p>
@@ -27628,36 +27274,18 @@
           <w:b/>
           <w:sz w:val="32"/>
           <w:szCs w:val="32"/>
+          <w:lang w:val="en-US"/>
         </w:rPr>
       </w:pPr>
-      <w:proofErr w:type="spellStart"/>
       <w:r>
         <w:rPr>
           <w:b/>
           <w:sz w:val="32"/>
           <w:szCs w:val="32"/>
+          <w:lang w:val="en-US"/>
         </w:rPr>
         <w:lastRenderedPageBreak/>
-        <w:t>Timet</w:t>
-      </w:r>
-      <w:bookmarkStart w:id="9" w:name="_GoBack"/>
-      <w:bookmarkEnd w:id="9"/>
-      <w:r>
-        <w:rPr>
-          <w:b/>
-          <w:sz w:val="32"/>
-          <w:szCs w:val="32"/>
-        </w:rPr>
-        <w:t>able</w:t>
-      </w:r>
-      <w:proofErr w:type="spellEnd"/>
-      <w:r>
-        <w:rPr>
-          <w:b/>
-          <w:sz w:val="32"/>
-          <w:szCs w:val="32"/>
-        </w:rPr>
-        <w:t xml:space="preserve"> View</w:t>
+        <w:t>Timetable View</w:t>
       </w:r>
     </w:p>
     <w:p>
@@ -27772,8 +27400,8 @@
           <w:szCs w:val="32"/>
         </w:rPr>
       </w:pPr>
-      <w:bookmarkStart w:id="10" w:name="_2s8eyo1" w:colFirst="0" w:colLast="0"/>
-      <w:bookmarkEnd w:id="10"/>
+      <w:bookmarkStart w:id="9" w:name="_2s8eyo1" w:colFirst="0" w:colLast="0"/>
+      <w:bookmarkEnd w:id="9"/>
       <w:r>
         <w:rPr>
           <w:color w:val="00000A"/>
@@ -27857,8 +27485,8 @@
           <w:szCs w:val="32"/>
         </w:rPr>
       </w:pPr>
-      <w:bookmarkStart w:id="11" w:name="_17dp8vu" w:colFirst="0" w:colLast="0"/>
-      <w:bookmarkEnd w:id="11"/>
+      <w:bookmarkStart w:id="10" w:name="_17dp8vu" w:colFirst="0" w:colLast="0"/>
+      <w:bookmarkEnd w:id="10"/>
       <w:r>
         <w:rPr>
           <w:color w:val="00000A"/>
@@ -27915,14 +27543,12 @@
                 <w:b/>
               </w:rPr>
             </w:pPr>
-            <w:proofErr w:type="spellStart"/>
             <w:r>
               <w:rPr>
                 <w:b/>
               </w:rPr>
               <w:t>Id</w:t>
             </w:r>
-            <w:proofErr w:type="spellEnd"/>
           </w:p>
         </w:tc>
         <w:tc>
@@ -28089,14 +27715,12 @@
                 <w:b/>
               </w:rPr>
             </w:pPr>
-            <w:proofErr w:type="spellStart"/>
             <w:r>
               <w:rPr>
                 <w:b/>
               </w:rPr>
               <w:t>referenz</w:t>
             </w:r>
-            <w:proofErr w:type="spellEnd"/>
           </w:p>
         </w:tc>
         <w:tc>
@@ -28370,19 +27994,9 @@
             <w:pPr>
               <w:spacing w:after="0" w:line="240" w:lineRule="auto"/>
             </w:pPr>
-            <w:proofErr w:type="spellStart"/>
-            <w:r>
-              <w:t>bMSCs</w:t>
-            </w:r>
-            <w:proofErr w:type="spellEnd"/>
-            <w:r>
-              <w:t xml:space="preserve">, </w:t>
-            </w:r>
-            <w:proofErr w:type="spellStart"/>
-            <w:r>
-              <w:t>hMSC</w:t>
-            </w:r>
-            <w:proofErr w:type="spellEnd"/>
+            <w:r>
+              <w:t>bMSCs, hMSC</w:t>
+            </w:r>
           </w:p>
         </w:tc>
         <w:tc>
@@ -28463,13 +28077,8 @@
               <w:spacing w:after="0" w:line="240" w:lineRule="auto"/>
             </w:pPr>
             <w:r>
-              <w:t xml:space="preserve">Erstellen des </w:t>
-            </w:r>
-            <w:proofErr w:type="spellStart"/>
-            <w:r>
-              <w:t>hMSCs</w:t>
-            </w:r>
-            <w:proofErr w:type="spellEnd"/>
+              <w:t>Erstellen des hMSCs</w:t>
+            </w:r>
           </w:p>
         </w:tc>
         <w:tc>
@@ -28527,11 +28136,9 @@
             <w:pPr>
               <w:spacing w:after="0" w:line="240" w:lineRule="auto"/>
             </w:pPr>
-            <w:proofErr w:type="spellStart"/>
             <w:r>
               <w:t>bMSCs</w:t>
             </w:r>
-            <w:proofErr w:type="spellEnd"/>
           </w:p>
         </w:tc>
         <w:tc>
@@ -28612,13 +28219,8 @@
               <w:spacing w:after="0" w:line="240" w:lineRule="auto"/>
             </w:pPr>
             <w:r>
-              <w:t xml:space="preserve">Erstellen der </w:t>
-            </w:r>
-            <w:proofErr w:type="spellStart"/>
-            <w:r>
-              <w:t>bMSCs</w:t>
-            </w:r>
-            <w:proofErr w:type="spellEnd"/>
+              <w:t>Erstellen der bMSCs</w:t>
+            </w:r>
           </w:p>
         </w:tc>
         <w:tc>
@@ -29333,11 +28935,9 @@
             <w:pPr>
               <w:spacing w:after="0" w:line="240" w:lineRule="auto"/>
             </w:pPr>
-            <w:proofErr w:type="spellStart"/>
             <w:r>
               <w:t>Notifications</w:t>
             </w:r>
-            <w:proofErr w:type="spellEnd"/>
           </w:p>
         </w:tc>
         <w:tc>
@@ -29415,11 +29015,9 @@
             <w:pPr>
               <w:spacing w:after="0" w:line="240" w:lineRule="auto"/>
             </w:pPr>
-            <w:proofErr w:type="spellStart"/>
             <w:r>
               <w:t>DBNotificationListener</w:t>
             </w:r>
-            <w:proofErr w:type="spellEnd"/>
           </w:p>
         </w:tc>
         <w:tc>
@@ -29870,11 +29468,9 @@
             <w:pPr>
               <w:spacing w:after="0" w:line="240" w:lineRule="auto"/>
             </w:pPr>
-            <w:proofErr w:type="spellStart"/>
             <w:r>
               <w:t>UserAdministartionController</w:t>
             </w:r>
-            <w:proofErr w:type="spellEnd"/>
           </w:p>
         </w:tc>
         <w:tc>
@@ -29946,13 +29542,8 @@
               <w:spacing w:after="0" w:line="240" w:lineRule="auto"/>
             </w:pPr>
             <w:r>
-              <w:t xml:space="preserve">Erstellen des </w:t>
-            </w:r>
-            <w:proofErr w:type="spellStart"/>
-            <w:r>
-              <w:t>InviteCodes</w:t>
-            </w:r>
-            <w:proofErr w:type="spellEnd"/>
+              <w:t>Erstellen des InviteCodes</w:t>
+            </w:r>
           </w:p>
         </w:tc>
         <w:tc>
@@ -30011,13 +29602,8 @@
               <w:spacing w:after="0" w:line="240" w:lineRule="auto"/>
             </w:pPr>
             <w:r>
-              <w:t xml:space="preserve">Register, </w:t>
-            </w:r>
-            <w:proofErr w:type="spellStart"/>
-            <w:r>
-              <w:t>UserAdministration</w:t>
-            </w:r>
-            <w:proofErr w:type="spellEnd"/>
+              <w:t>Register, UserAdministration</w:t>
+            </w:r>
           </w:p>
         </w:tc>
         <w:tc>
@@ -30035,11 +29621,9 @@
             <w:pPr>
               <w:spacing w:after="0" w:line="240" w:lineRule="auto"/>
             </w:pPr>
-            <w:proofErr w:type="spellStart"/>
             <w:r>
               <w:t>InviteCodeController</w:t>
             </w:r>
-            <w:proofErr w:type="spellEnd"/>
           </w:p>
         </w:tc>
         <w:tc>
@@ -30185,11 +29769,9 @@
             <w:pPr>
               <w:spacing w:after="0" w:line="240" w:lineRule="auto"/>
             </w:pPr>
-            <w:proofErr w:type="spellStart"/>
             <w:r>
               <w:t>ResetPasswordController</w:t>
             </w:r>
-            <w:proofErr w:type="spellEnd"/>
           </w:p>
         </w:tc>
         <w:tc>
@@ -30207,11 +29789,9 @@
             <w:pPr>
               <w:spacing w:after="0" w:line="240" w:lineRule="auto"/>
             </w:pPr>
-            <w:proofErr w:type="spellStart"/>
             <w:r>
               <w:t>fertg</w:t>
             </w:r>
-            <w:proofErr w:type="spellEnd"/>
           </w:p>
         </w:tc>
       </w:tr>
@@ -30317,13 +29897,8 @@
             <w:pPr>
               <w:spacing w:after="0" w:line="240" w:lineRule="auto"/>
             </w:pPr>
-            <w:proofErr w:type="spellStart"/>
-            <w:r>
-              <w:t>Tardy</w:t>
-            </w:r>
-            <w:proofErr w:type="spellEnd"/>
-            <w:r>
-              <w:t>-Controller</w:t>
+            <w:r>
+              <w:t>Tardy-Controller</w:t>
             </w:r>
           </w:p>
         </w:tc>
@@ -30484,19 +30059,9 @@
             <w:pPr>
               <w:spacing w:after="0" w:line="240" w:lineRule="auto"/>
             </w:pPr>
-            <w:proofErr w:type="spellStart"/>
-            <w:r>
-              <w:t>CreateTimetableController</w:t>
-            </w:r>
-            <w:proofErr w:type="spellEnd"/>
-            <w:r>
-              <w:t xml:space="preserve">, </w:t>
-            </w:r>
-            <w:proofErr w:type="spellStart"/>
-            <w:r>
-              <w:t>TimetableWindowController</w:t>
-            </w:r>
-            <w:proofErr w:type="spellEnd"/>
+            <w:r>
+              <w:t>CreateTimetableController, TimetableWindowController</w:t>
+            </w:r>
           </w:p>
         </w:tc>
         <w:tc>
@@ -30515,7 +30080,7 @@
               <w:spacing w:after="0" w:line="240" w:lineRule="auto"/>
             </w:pPr>
             <w:r>
-              <w:t>in Bearbeitung</w:t>
+              <w:t>fertig</w:t>
             </w:r>
           </w:p>
         </w:tc>
@@ -30639,13 +30204,8 @@
             <w:pPr>
               <w:spacing w:after="0" w:line="240" w:lineRule="auto"/>
             </w:pPr>
-            <w:proofErr w:type="spellStart"/>
-            <w:r>
-              <w:t>SemesterPlan</w:t>
-            </w:r>
-            <w:proofErr w:type="spellEnd"/>
-            <w:r>
-              <w:t>-Controller</w:t>
+            <w:r>
+              <w:t>SemesterPlan-Controller</w:t>
             </w:r>
           </w:p>
         </w:tc>
@@ -30795,45 +30355,35 @@
                 <w:lang w:val="en-US"/>
               </w:rPr>
             </w:pPr>
-            <w:proofErr w:type="spellStart"/>
             <w:r>
               <w:rPr>
                 <w:lang w:val="en-US"/>
               </w:rPr>
-              <w:t>ChatTab</w:t>
-            </w:r>
-            <w:proofErr w:type="spellEnd"/>
+              <w:t>ChatTab-Controller, Chat-Window-Controller</w:t>
+            </w:r>
+          </w:p>
+        </w:tc>
+        <w:tc>
+          <w:tcPr>
+            <w:tcW w:w="1685" w:type="dxa"/>
+            <w:tcBorders>
+              <w:top w:val="single" w:sz="4" w:space="0" w:color="00000A"/>
+              <w:left w:val="single" w:sz="4" w:space="0" w:color="00000A"/>
+              <w:bottom w:val="single" w:sz="4" w:space="0" w:color="00000A"/>
+              <w:right w:val="single" w:sz="4" w:space="0" w:color="00000A"/>
+            </w:tcBorders>
+            <w:shd w:val="clear" w:color="auto" w:fill="FFFFFF"/>
+          </w:tcPr>
+          <w:p>
+            <w:pPr>
+              <w:spacing w:after="0" w:line="240" w:lineRule="auto"/>
+            </w:pPr>
             <w:r>
               <w:rPr>
                 <w:lang w:val="en-US"/>
               </w:rPr>
-              <w:t>-Controller, Chat-Window-Controller</w:t>
-            </w:r>
-          </w:p>
-        </w:tc>
-        <w:tc>
-          <w:tcPr>
-            <w:tcW w:w="1685" w:type="dxa"/>
-            <w:tcBorders>
-              <w:top w:val="single" w:sz="4" w:space="0" w:color="00000A"/>
-              <w:left w:val="single" w:sz="4" w:space="0" w:color="00000A"/>
-              <w:bottom w:val="single" w:sz="4" w:space="0" w:color="00000A"/>
-              <w:right w:val="single" w:sz="4" w:space="0" w:color="00000A"/>
-            </w:tcBorders>
-            <w:shd w:val="clear" w:color="auto" w:fill="FFFFFF"/>
-          </w:tcPr>
-          <w:p>
-            <w:pPr>
-              <w:spacing w:after="0" w:line="240" w:lineRule="auto"/>
-            </w:pPr>
-            <w:proofErr w:type="spellStart"/>
-            <w:r>
-              <w:rPr>
-                <w:lang w:val="en-US"/>
-              </w:rPr>
               <w:t>fertig</w:t>
             </w:r>
-            <w:proofErr w:type="spellEnd"/>
           </w:p>
         </w:tc>
       </w:tr>
@@ -30999,19 +30549,11 @@
             <w:pPr>
               <w:spacing w:after="0" w:line="240" w:lineRule="auto"/>
             </w:pPr>
-            <w:proofErr w:type="spellStart"/>
             <w:r>
               <w:rPr>
                 <w:lang w:val="en-US"/>
               </w:rPr>
-              <w:t>NotesTapController</w:t>
-            </w:r>
-            <w:proofErr w:type="spellEnd"/>
-            <w:r>
-              <w:rPr>
-                <w:lang w:val="en-US"/>
-              </w:rPr>
-              <w:t>, Notes-Window-Controller</w:t>
+              <w:t>NotesTapController, Notes-Window-Controller</w:t>
             </w:r>
           </w:p>
         </w:tc>
@@ -31032,7 +30574,7 @@
             </w:pPr>
             <w:r>
               <w:lastRenderedPageBreak/>
-              <w:t>in Bearbeitung</w:t>
+              <w:t>fertig</w:t>
             </w:r>
           </w:p>
         </w:tc>
@@ -31080,13 +30622,8 @@
               <w:spacing w:after="0" w:line="240" w:lineRule="auto"/>
             </w:pPr>
             <w:r>
-              <w:t xml:space="preserve">Anpassen und einbetten in die </w:t>
-            </w:r>
-            <w:proofErr w:type="spellStart"/>
-            <w:r>
-              <w:t>HomeView</w:t>
-            </w:r>
-            <w:proofErr w:type="spellEnd"/>
+              <w:t>Anpassen und einbetten in die HomeView</w:t>
+            </w:r>
           </w:p>
         </w:tc>
         <w:tc>
@@ -31184,14 +30721,12 @@
             <w:pPr>
               <w:spacing w:after="0" w:line="240" w:lineRule="auto"/>
             </w:pPr>
-            <w:proofErr w:type="spellStart"/>
             <w:r>
               <w:rPr>
                 <w:lang w:val="en-US"/>
               </w:rPr>
               <w:t>fertig</w:t>
             </w:r>
-            <w:proofErr w:type="spellEnd"/>
           </w:p>
         </w:tc>
       </w:tr>
@@ -31346,14 +30881,12 @@
                 <w:lang w:val="en-US"/>
               </w:rPr>
             </w:pPr>
-            <w:proofErr w:type="spellStart"/>
             <w:r>
               <w:rPr>
                 <w:lang w:val="en-US"/>
               </w:rPr>
               <w:t>fertig</w:t>
             </w:r>
-            <w:proofErr w:type="spellEnd"/>
           </w:p>
         </w:tc>
       </w:tr>
@@ -31486,50 +31019,34 @@
               <w:rPr>
                 <w:lang w:val="en-US"/>
               </w:rPr>
-              <w:t>Week-</w:t>
-            </w:r>
-            <w:proofErr w:type="spellStart"/>
-            <w:r>
+              <w:t>Week-Calender-Controller</w:t>
+            </w:r>
+          </w:p>
+        </w:tc>
+        <w:tc>
+          <w:tcPr>
+            <w:tcW w:w="1685" w:type="dxa"/>
+            <w:tcBorders>
+              <w:top w:val="single" w:sz="4" w:space="0" w:color="00000A"/>
+              <w:left w:val="single" w:sz="4" w:space="0" w:color="00000A"/>
+              <w:bottom w:val="single" w:sz="4" w:space="0" w:color="00000A"/>
+              <w:right w:val="single" w:sz="4" w:space="0" w:color="00000A"/>
+            </w:tcBorders>
+            <w:shd w:val="clear" w:color="auto" w:fill="FFFFFF"/>
+          </w:tcPr>
+          <w:p>
+            <w:pPr>
+              <w:spacing w:after="0" w:line="240" w:lineRule="auto"/>
               <w:rPr>
                 <w:lang w:val="en-US"/>
               </w:rPr>
-              <w:t>Calender</w:t>
-            </w:r>
-            <w:proofErr w:type="spellEnd"/>
+            </w:pPr>
             <w:r>
               <w:rPr>
                 <w:lang w:val="en-US"/>
               </w:rPr>
-              <w:t>-Controller</w:t>
-            </w:r>
-          </w:p>
-        </w:tc>
-        <w:tc>
-          <w:tcPr>
-            <w:tcW w:w="1685" w:type="dxa"/>
-            <w:tcBorders>
-              <w:top w:val="single" w:sz="4" w:space="0" w:color="00000A"/>
-              <w:left w:val="single" w:sz="4" w:space="0" w:color="00000A"/>
-              <w:bottom w:val="single" w:sz="4" w:space="0" w:color="00000A"/>
-              <w:right w:val="single" w:sz="4" w:space="0" w:color="00000A"/>
-            </w:tcBorders>
-            <w:shd w:val="clear" w:color="auto" w:fill="FFFFFF"/>
-          </w:tcPr>
-          <w:p>
-            <w:pPr>
-              <w:spacing w:after="0" w:line="240" w:lineRule="auto"/>
-              <w:rPr>
-                <w:lang w:val="en-US"/>
-              </w:rPr>
-            </w:pPr>
-            <w:proofErr w:type="spellStart"/>
-            <w:r>
-              <w:rPr>
-                <w:lang w:val="en-US"/>
-              </w:rPr>
               <w:t>fertig</w:t>
             </w:r>
-            <w:proofErr w:type="spellEnd"/>
           </w:p>
         </w:tc>
       </w:tr>
@@ -31658,14 +31175,12 @@
                 <w:lang w:val="en-US"/>
               </w:rPr>
             </w:pPr>
-            <w:proofErr w:type="spellStart"/>
             <w:r>
               <w:rPr>
                 <w:lang w:val="en-US"/>
               </w:rPr>
               <w:t>NoteViewController</w:t>
             </w:r>
-            <w:proofErr w:type="spellEnd"/>
           </w:p>
         </w:tc>
         <w:tc>
@@ -31686,14 +31201,12 @@
                 <w:lang w:val="en-US"/>
               </w:rPr>
             </w:pPr>
-            <w:proofErr w:type="spellStart"/>
             <w:r>
               <w:rPr>
                 <w:lang w:val="en-US"/>
               </w:rPr>
               <w:t>fertig</w:t>
             </w:r>
-            <w:proofErr w:type="spellEnd"/>
           </w:p>
         </w:tc>
       </w:tr>
@@ -31938,11 +31451,9 @@
             <w:pPr>
               <w:spacing w:after="0" w:line="240" w:lineRule="auto"/>
             </w:pPr>
-            <w:proofErr w:type="spellStart"/>
             <w:r>
               <w:t>HomeView</w:t>
             </w:r>
-            <w:proofErr w:type="spellEnd"/>
           </w:p>
         </w:tc>
         <w:tc>
@@ -31960,50 +31471,33 @@
             <w:pPr>
               <w:spacing w:after="0" w:line="240" w:lineRule="auto"/>
             </w:pPr>
-            <w:proofErr w:type="spellStart"/>
-            <w:r>
-              <w:t>FavSemester</w:t>
-            </w:r>
-            <w:proofErr w:type="spellEnd"/>
-            <w:r>
-              <w:t>,</w:t>
-            </w:r>
-          </w:p>
-          <w:p>
-            <w:pPr>
-              <w:spacing w:after="0" w:line="240" w:lineRule="auto"/>
-            </w:pPr>
-            <w:proofErr w:type="spellStart"/>
-            <w:r>
-              <w:t>FavGroupage</w:t>
-            </w:r>
-            <w:proofErr w:type="spellEnd"/>
-            <w:r>
-              <w:t>,</w:t>
-            </w:r>
-          </w:p>
-          <w:p>
-            <w:pPr>
-              <w:spacing w:after="0" w:line="240" w:lineRule="auto"/>
-            </w:pPr>
-            <w:proofErr w:type="spellStart"/>
-            <w:r>
-              <w:t>FavGroup</w:t>
-            </w:r>
-            <w:proofErr w:type="spellEnd"/>
-            <w:r>
-              <w:t>,</w:t>
-            </w:r>
-          </w:p>
-          <w:p>
-            <w:pPr>
-              <w:spacing w:after="0" w:line="240" w:lineRule="auto"/>
-            </w:pPr>
-            <w:proofErr w:type="spellStart"/>
+            <w:r>
+              <w:t>FavSemester,</w:t>
+            </w:r>
+          </w:p>
+          <w:p>
+            <w:pPr>
+              <w:spacing w:after="0" w:line="240" w:lineRule="auto"/>
+            </w:pPr>
+            <w:r>
+              <w:t>FavGroupage,</w:t>
+            </w:r>
+          </w:p>
+          <w:p>
+            <w:pPr>
+              <w:spacing w:after="0" w:line="240" w:lineRule="auto"/>
+            </w:pPr>
+            <w:r>
+              <w:t>FavGroup,</w:t>
+            </w:r>
+          </w:p>
+          <w:p>
+            <w:pPr>
+              <w:spacing w:after="0" w:line="240" w:lineRule="auto"/>
+            </w:pPr>
             <w:r>
               <w:t>FavStudent</w:t>
             </w:r>
-            <w:proofErr w:type="spellEnd"/>
           </w:p>
         </w:tc>
         <w:tc>
@@ -32066,19 +31560,9 @@
             <w:pPr>
               <w:spacing w:after="0" w:line="240" w:lineRule="auto"/>
             </w:pPr>
-            <w:proofErr w:type="spellStart"/>
-            <w:r>
-              <w:t>LastItem</w:t>
-            </w:r>
-            <w:proofErr w:type="spellEnd"/>
-            <w:r>
-              <w:t xml:space="preserve">, </w:t>
-            </w:r>
-            <w:proofErr w:type="spellStart"/>
-            <w:r>
-              <w:t>LastTab</w:t>
-            </w:r>
-            <w:proofErr w:type="spellEnd"/>
+            <w:r>
+              <w:t>LastItem, LastTab</w:t>
+            </w:r>
           </w:p>
           <w:p>
             <w:pPr>
@@ -32144,11 +31628,9 @@
             <w:pPr>
               <w:spacing w:after="0" w:line="240" w:lineRule="auto"/>
             </w:pPr>
-            <w:proofErr w:type="spellStart"/>
             <w:r>
               <w:t>HomeView</w:t>
             </w:r>
-            <w:proofErr w:type="spellEnd"/>
           </w:p>
         </w:tc>
         <w:tc>
@@ -32292,26 +31774,16 @@
               <w:spacing w:after="0" w:line="240" w:lineRule="auto"/>
             </w:pPr>
             <w:r>
-              <w:t>Wochen</w:t>
-            </w:r>
-            <w:proofErr w:type="gramStart"/>
-            <w:r>
-              <w:t>-  &amp;</w:t>
-            </w:r>
-            <w:proofErr w:type="gramEnd"/>
-            <w:r>
-              <w:t xml:space="preserve"> Semester- </w:t>
-            </w:r>
-          </w:p>
-          <w:p>
-            <w:pPr>
-              <w:spacing w:after="0" w:line="240" w:lineRule="auto"/>
-            </w:pPr>
-            <w:proofErr w:type="spellStart"/>
+              <w:t xml:space="preserve">Wochen-  &amp; Semester- </w:t>
+            </w:r>
+          </w:p>
+          <w:p>
+            <w:pPr>
+              <w:spacing w:after="0" w:line="240" w:lineRule="auto"/>
+            </w:pPr>
             <w:r>
               <w:t>kalender</w:t>
             </w:r>
-            <w:proofErr w:type="spellEnd"/>
           </w:p>
         </w:tc>
         <w:tc>
@@ -32329,34 +31801,25 @@
             <w:pPr>
               <w:spacing w:after="0" w:line="240" w:lineRule="auto"/>
             </w:pPr>
-            <w:proofErr w:type="spellStart"/>
-            <w:r>
-              <w:t>Calendar</w:t>
-            </w:r>
-            <w:proofErr w:type="spellEnd"/>
-            <w:r>
-              <w:t>,</w:t>
-            </w:r>
-          </w:p>
-          <w:p>
-            <w:pPr>
-              <w:spacing w:after="0" w:line="240" w:lineRule="auto"/>
-            </w:pPr>
-            <w:proofErr w:type="spellStart"/>
+            <w:r>
+              <w:t>Calendar,</w:t>
+            </w:r>
+          </w:p>
+          <w:p>
+            <w:pPr>
+              <w:spacing w:after="0" w:line="240" w:lineRule="auto"/>
+            </w:pPr>
             <w:r>
               <w:t>CalendarEntry</w:t>
             </w:r>
-            <w:proofErr w:type="spellEnd"/>
-          </w:p>
-          <w:p>
-            <w:pPr>
-              <w:spacing w:after="0" w:line="240" w:lineRule="auto"/>
-            </w:pPr>
-            <w:proofErr w:type="spellStart"/>
+          </w:p>
+          <w:p>
+            <w:pPr>
+              <w:spacing w:after="0" w:line="240" w:lineRule="auto"/>
+            </w:pPr>
             <w:r>
               <w:t>CalendarEInfo</w:t>
             </w:r>
-            <w:proofErr w:type="spellEnd"/>
           </w:p>
         </w:tc>
         <w:tc>
@@ -32649,11 +32112,9 @@
             <w:pPr>
               <w:spacing w:after="0" w:line="240" w:lineRule="auto"/>
             </w:pPr>
-            <w:proofErr w:type="spellStart"/>
             <w:r>
               <w:t>InviteCode</w:t>
             </w:r>
-            <w:proofErr w:type="spellEnd"/>
           </w:p>
         </w:tc>
         <w:tc>
@@ -32793,11 +32254,9 @@
             <w:pPr>
               <w:spacing w:after="0" w:line="240" w:lineRule="auto"/>
             </w:pPr>
-            <w:proofErr w:type="spellStart"/>
             <w:r>
               <w:t>Tardy</w:t>
             </w:r>
-            <w:proofErr w:type="spellEnd"/>
           </w:p>
         </w:tc>
         <w:tc>
@@ -33097,11 +32556,9 @@
             <w:pPr>
               <w:spacing w:after="0" w:line="240" w:lineRule="auto"/>
             </w:pPr>
-            <w:proofErr w:type="spellStart"/>
             <w:r>
               <w:t>DBTest</w:t>
             </w:r>
-            <w:proofErr w:type="spellEnd"/>
           </w:p>
         </w:tc>
         <w:tc>
@@ -33140,8 +32597,8 @@
           <w:szCs w:val="32"/>
         </w:rPr>
       </w:pPr>
-      <w:bookmarkStart w:id="12" w:name="_3rdcrjn" w:colFirst="0" w:colLast="0"/>
-      <w:bookmarkEnd w:id="12"/>
+      <w:bookmarkStart w:id="11" w:name="_3rdcrjn" w:colFirst="0" w:colLast="0"/>
+      <w:bookmarkEnd w:id="11"/>
       <w:r>
         <w:rPr>
           <w:color w:val="00000A"/>
@@ -33192,14 +32649,12 @@
                 <w:b/>
               </w:rPr>
             </w:pPr>
-            <w:proofErr w:type="spellStart"/>
             <w:r>
               <w:rPr>
                 <w:b/>
               </w:rPr>
               <w:t>Id</w:t>
             </w:r>
-            <w:proofErr w:type="spellEnd"/>
           </w:p>
         </w:tc>
         <w:tc>
@@ -33357,11 +32812,9 @@
             <w:pPr>
               <w:spacing w:after="0" w:line="240" w:lineRule="auto"/>
             </w:pPr>
-            <w:proofErr w:type="spellStart"/>
             <w:r>
               <w:t>DBTest</w:t>
             </w:r>
-            <w:proofErr w:type="spellEnd"/>
           </w:p>
         </w:tc>
         <w:tc>
@@ -33447,11 +32900,9 @@
             <w:pPr>
               <w:spacing w:after="0" w:line="240" w:lineRule="auto"/>
             </w:pPr>
-            <w:proofErr w:type="spellStart"/>
             <w:r>
               <w:t>DBTest</w:t>
             </w:r>
-            <w:proofErr w:type="spellEnd"/>
           </w:p>
         </w:tc>
         <w:tc>
@@ -33537,11 +32988,9 @@
             <w:pPr>
               <w:spacing w:after="0" w:line="240" w:lineRule="auto"/>
             </w:pPr>
-            <w:proofErr w:type="spellStart"/>
             <w:r>
               <w:t>DBTest</w:t>
             </w:r>
-            <w:proofErr w:type="spellEnd"/>
           </w:p>
         </w:tc>
         <w:tc>
@@ -33585,8 +33034,8 @@
           <w:szCs w:val="32"/>
         </w:rPr>
       </w:pPr>
-      <w:bookmarkStart w:id="13" w:name="_26in1rg" w:colFirst="0" w:colLast="0"/>
-      <w:bookmarkEnd w:id="13"/>
+      <w:bookmarkStart w:id="12" w:name="_26in1rg" w:colFirst="0" w:colLast="0"/>
+      <w:bookmarkEnd w:id="12"/>
       <w:r>
         <w:rPr>
           <w:color w:val="00000A"/>
@@ -33596,6 +33045,10 @@
         <w:lastRenderedPageBreak/>
         <w:t>Systemtests</w:t>
       </w:r>
+    </w:p>
+    <w:p>
+      <w:bookmarkStart w:id="13" w:name="_GoBack"/>
+      <w:bookmarkEnd w:id="13"/>
     </w:p>
     <w:tbl>
       <w:tblPr>
@@ -33724,13 +33177,8 @@
           </w:tcPr>
           <w:p>
             <w:r>
-              <w:t xml:space="preserve">Alexander </w:t>
-            </w:r>
-            <w:proofErr w:type="spellStart"/>
-            <w:r>
-              <w:t>Lohak</w:t>
-            </w:r>
-            <w:proofErr w:type="spellEnd"/>
+              <w:t>Alexander Lohak</w:t>
+            </w:r>
           </w:p>
         </w:tc>
         <w:tc>
@@ -33848,19 +33296,15 @@
             <w:r>
               <w:t>Nutzer „</w:t>
             </w:r>
-            <w:proofErr w:type="spellStart"/>
             <w:r>
               <w:t>besttutor</w:t>
             </w:r>
-            <w:proofErr w:type="spellEnd"/>
             <w:r>
               <w:t>“ ist am System mit Passwort „</w:t>
             </w:r>
-            <w:proofErr w:type="spellStart"/>
             <w:r>
               <w:t>changme</w:t>
             </w:r>
-            <w:proofErr w:type="spellEnd"/>
             <w:r>
               <w:t>“ registriert</w:t>
             </w:r>
@@ -33996,11 +33440,9 @@
             <w:r>
               <w:t>Der Benutzer gibt den Benutzername „</w:t>
             </w:r>
-            <w:proofErr w:type="spellStart"/>
             <w:r>
               <w:t>besttutor</w:t>
             </w:r>
-            <w:proofErr w:type="spellEnd"/>
             <w:r>
               <w:t>“ auf der Tastatur ein.</w:t>
             </w:r>
@@ -34400,13 +33842,8 @@
           </w:tcPr>
           <w:p>
             <w:r>
-              <w:t xml:space="preserve">Alexander </w:t>
-            </w:r>
-            <w:proofErr w:type="spellStart"/>
-            <w:r>
-              <w:t>Lohak</w:t>
-            </w:r>
-            <w:proofErr w:type="spellEnd"/>
+              <w:t>Alexander Lohak</w:t>
+            </w:r>
           </w:p>
         </w:tc>
         <w:tc>
@@ -34519,29 +33956,13 @@
           </w:tcPr>
           <w:p>
             <w:r>
-              <w:t>Nutzer „</w:t>
-            </w:r>
-            <w:proofErr w:type="spellStart"/>
-            <w:r>
-              <w:t>besttutor</w:t>
-            </w:r>
-            <w:proofErr w:type="spellEnd"/>
-            <w:r>
-              <w:t xml:space="preserve">“ ist </w:t>
+              <w:t xml:space="preserve">Nutzer „besttutor“ ist </w:t>
             </w:r>
             <w:r>
               <w:t>im System</w:t>
             </w:r>
             <w:r>
-              <w:t xml:space="preserve"> angemeldet und „</w:t>
-            </w:r>
-            <w:proofErr w:type="spellStart"/>
-            <w:r>
-              <w:t>moretutor</w:t>
-            </w:r>
-            <w:proofErr w:type="spellEnd"/>
-            <w:r>
-              <w:t>“ ist im System angemeldet.</w:t>
+              <w:t xml:space="preserve"> angemeldet und „moretutor“ ist im System angemeldet.</w:t>
             </w:r>
           </w:p>
         </w:tc>
@@ -34673,23 +34094,7 @@
           </w:tcPr>
           <w:p>
             <w:r>
-              <w:t>Der Benutzer „</w:t>
-            </w:r>
-            <w:proofErr w:type="spellStart"/>
-            <w:r>
-              <w:t>moreturtor</w:t>
-            </w:r>
-            <w:proofErr w:type="spellEnd"/>
-            <w:r>
-              <w:t>“ startet den Chat durch Doppelklick auf den Usernamen „</w:t>
-            </w:r>
-            <w:proofErr w:type="spellStart"/>
-            <w:r>
-              <w:t>besttutor</w:t>
-            </w:r>
-            <w:proofErr w:type="spellEnd"/>
-            <w:r>
-              <w:t xml:space="preserve">“. </w:t>
+              <w:t xml:space="preserve">Der Benutzer „moreturtor“ startet den Chat durch Doppelklick auf den Usernamen „besttutor“. </w:t>
             </w:r>
           </w:p>
         </w:tc>
@@ -34708,15 +34113,7 @@
           </w:tcPr>
           <w:p>
             <w:r>
-              <w:t xml:space="preserve">Ein Chatfenster öffnet sich, die </w:t>
-            </w:r>
-            <w:proofErr w:type="spellStart"/>
-            <w:r>
-              <w:t>History</w:t>
-            </w:r>
-            <w:proofErr w:type="spellEnd"/>
-            <w:r>
-              <w:t xml:space="preserve"> wird geladen und angezeigt.</w:t>
+              <w:t>Ein Chatfenster öffnet sich, die History wird geladen und angezeigt.</w:t>
             </w:r>
           </w:p>
         </w:tc>
@@ -34757,23 +34154,7 @@
           </w:tcPr>
           <w:p>
             <w:r>
-              <w:t>Der Benutzer „</w:t>
-            </w:r>
-            <w:proofErr w:type="spellStart"/>
-            <w:r>
-              <w:t>moretutor</w:t>
-            </w:r>
-            <w:proofErr w:type="spellEnd"/>
-            <w:r>
-              <w:t>“ schreibt eine Nachricht an „</w:t>
-            </w:r>
-            <w:proofErr w:type="spellStart"/>
-            <w:r>
-              <w:t>besttutor</w:t>
-            </w:r>
-            <w:proofErr w:type="spellEnd"/>
-            <w:r>
-              <w:t>“,</w:t>
+              <w:t>Der Benutzer „moretutor“ schreibt eine Nachricht an „besttutor“,</w:t>
             </w:r>
           </w:p>
         </w:tc>
@@ -34833,23 +34214,7 @@
           </w:tcPr>
           <w:p>
             <w:r>
-              <w:t>Der Benutzer „</w:t>
-            </w:r>
-            <w:proofErr w:type="spellStart"/>
-            <w:r>
-              <w:t>besttutor</w:t>
-            </w:r>
-            <w:proofErr w:type="spellEnd"/>
-            <w:r>
-              <w:t>“ schreibt eine Nachricht an „</w:t>
-            </w:r>
-            <w:proofErr w:type="spellStart"/>
-            <w:r>
-              <w:t>moretutor</w:t>
-            </w:r>
-            <w:proofErr w:type="spellEnd"/>
-            <w:r>
-              <w:t>“,</w:t>
+              <w:t>Der Benutzer „besttutor“ schreibt eine Nachricht an „moretutor“,</w:t>
             </w:r>
           </w:p>
         </w:tc>
@@ -35123,13 +34488,8 @@
           </w:tcPr>
           <w:p>
             <w:r>
-              <w:t xml:space="preserve">Alexander </w:t>
-            </w:r>
-            <w:proofErr w:type="spellStart"/>
-            <w:r>
-              <w:t>Lohak</w:t>
-            </w:r>
-            <w:proofErr w:type="spellEnd"/>
+              <w:t>Alexander Lohak</w:t>
+            </w:r>
           </w:p>
         </w:tc>
         <w:tc>
@@ -35242,15 +34602,7 @@
           </w:tcPr>
           <w:p>
             <w:r>
-              <w:t>Benutzer „</w:t>
-            </w:r>
-            <w:proofErr w:type="spellStart"/>
-            <w:r>
-              <w:t>besttutor</w:t>
-            </w:r>
-            <w:proofErr w:type="spellEnd"/>
-            <w:r>
-              <w:t>“ ist angemeldet.</w:t>
+              <w:t>Benutzer „besttutor“ ist angemeldet.</w:t>
             </w:r>
           </w:p>
         </w:tc>
@@ -35754,15 +35106,7 @@
               <w:spacing w:after="0" w:line="240" w:lineRule="auto"/>
             </w:pPr>
             <w:r>
-              <w:t xml:space="preserve">&lt;Eindeutiger </w:t>
-            </w:r>
-            <w:proofErr w:type="spellStart"/>
-            <w:r>
-              <w:t>Identifizierer</w:t>
-            </w:r>
-            <w:proofErr w:type="spellEnd"/>
-            <w:r>
-              <w:t>&gt;</w:t>
+              <w:t>&lt;Eindeutiger Identifizierer&gt;</w:t>
             </w:r>
           </w:p>
         </w:tc>
@@ -36265,14 +35609,12 @@
                 <w:b/>
               </w:rPr>
             </w:pPr>
-            <w:proofErr w:type="spellStart"/>
             <w:r>
               <w:rPr>
                 <w:b/>
               </w:rPr>
               <w:t>Id</w:t>
             </w:r>
-            <w:proofErr w:type="spellEnd"/>
           </w:p>
         </w:tc>
         <w:tc>
@@ -36657,14 +35999,12 @@
                 <w:b/>
               </w:rPr>
             </w:pPr>
-            <w:proofErr w:type="spellStart"/>
             <w:r>
               <w:rPr>
                 <w:b/>
               </w:rPr>
               <w:t>Id</w:t>
             </w:r>
-            <w:proofErr w:type="spellEnd"/>
           </w:p>
         </w:tc>
         <w:tc>
@@ -37106,19 +36446,11 @@
                 <w:b/>
               </w:rPr>
             </w:pPr>
-            <w:proofErr w:type="spellStart"/>
-            <w:r>
-              <w:rPr>
-                <w:b/>
-              </w:rPr>
-              <w:t>Vorbedin-gung</w:t>
-            </w:r>
-            <w:proofErr w:type="spellEnd"/>
-            <w:r>
-              <w:rPr>
-                <w:b/>
-              </w:rPr>
-              <w:t>(en)</w:t>
+            <w:r>
+              <w:rPr>
+                <w:b/>
+              </w:rPr>
+              <w:t>Vorbedin-gung(en)</w:t>
             </w:r>
           </w:p>
         </w:tc>
@@ -37269,15 +36601,7 @@
           </w:tcPr>
           <w:p>
             <w:r>
-              <w:t xml:space="preserve">Der Benutzer gibt den </w:t>
-            </w:r>
-            <w:proofErr w:type="gramStart"/>
-            <w:r>
-              <w:t>Benutzername  „</w:t>
-            </w:r>
-            <w:proofErr w:type="gramEnd"/>
-            <w:r>
-              <w:t>Max Mustermann“ auf der Tastatur ein.</w:t>
+              <w:t>Der Benutzer gibt den Benutzername  „Max Mustermann“ auf der Tastatur ein.</w:t>
             </w:r>
           </w:p>
         </w:tc>
@@ -37443,19 +36767,11 @@
                 <w:b/>
               </w:rPr>
             </w:pPr>
-            <w:proofErr w:type="spellStart"/>
-            <w:r>
-              <w:rPr>
-                <w:b/>
-              </w:rPr>
-              <w:t>Nachbe</w:t>
-            </w:r>
-            <w:proofErr w:type="spellEnd"/>
-            <w:r>
-              <w:rPr>
-                <w:b/>
-              </w:rPr>
-              <w:t>-dingung(en)</w:t>
+            <w:r>
+              <w:rPr>
+                <w:b/>
+              </w:rPr>
+              <w:t>Nachbe-dingung(en)</w:t>
             </w:r>
           </w:p>
         </w:tc>
@@ -39600,7 +38916,7 @@
 </file>
 
 <file path=customXml/itemProps1.xml><?xml version="1.0" encoding="utf-8"?>
-<ds:datastoreItem xmlns:ds="http://schemas.openxmlformats.org/officeDocument/2006/customXml" ds:itemID="{D3E78B4C-3B96-4EC5-A618-9751B6E785C4}">
+<ds:datastoreItem xmlns:ds="http://schemas.openxmlformats.org/officeDocument/2006/customXml" ds:itemID="{1B3FFC1F-E998-41C6-AE38-364816ED8E2D}">
   <ds:schemaRefs>
     <ds:schemaRef ds:uri="http://schemas.openxmlformats.org/officeDocument/2006/bibliography"/>
   </ds:schemaRefs>

</xml_diff>